<commit_message>
create crm panel in role based in vue
</commit_message>
<xml_diff>
--- a/restaurant-app/restro-project.docx
+++ b/restaurant-app/restro-project.docx
@@ -134,6 +134,17 @@
           <w:shd w:fill="auto" w:val="clear"/>
         </w:rPr>
       </w:pPr>
+      <w:r>
+        <w:rPr>
+          <w:rFonts w:ascii="Calibri" w:hAnsi="Calibri" w:cs="Calibri" w:eastAsia="Calibri"/>
+          <w:color w:val="auto"/>
+          <w:spacing w:val="0"/>
+          <w:position w:val="0"/>
+          <w:sz w:val="22"/>
+          <w:shd w:fill="auto" w:val="clear"/>
+        </w:rPr>
+        <w:t xml:space="preserve">-----------------------------------------------------------</w:t>
+      </w:r>
     </w:p>
     <w:p>
       <w:pPr>
@@ -1290,6 +1301,17 @@
           <w:shd w:fill="auto" w:val="clear"/>
         </w:rPr>
       </w:pPr>
+      <w:r>
+        <w:rPr>
+          <w:rFonts w:ascii="Calibri" w:hAnsi="Calibri" w:cs="Calibri" w:eastAsia="Calibri"/>
+          <w:color w:val="auto"/>
+          <w:spacing w:val="0"/>
+          <w:position w:val="0"/>
+          <w:sz w:val="22"/>
+          <w:shd w:fill="auto" w:val="clear"/>
+        </w:rPr>
+        <w:t xml:space="preserve">-----------------------------------------------------------</w:t>
+      </w:r>
     </w:p>
     <w:p>
       <w:pPr>
@@ -1383,6 +1405,2508 @@
         </w:rPr>
         <w:t xml:space="preserve"># npm install axios</w:t>
       </w:r>
+    </w:p>
+    <w:p>
+      <w:pPr>
+        <w:spacing w:before="0" w:after="200" w:line="240"/>
+        <w:ind w:right="0" w:left="0" w:firstLine="0"/>
+        <w:jc w:val="left"/>
+        <w:rPr>
+          <w:rFonts w:ascii="Calibri" w:hAnsi="Calibri" w:cs="Calibri" w:eastAsia="Calibri"/>
+          <w:color w:val="auto"/>
+          <w:spacing w:val="0"/>
+          <w:position w:val="0"/>
+          <w:sz w:val="22"/>
+          <w:shd w:fill="auto" w:val="clear"/>
+        </w:rPr>
+      </w:pPr>
+    </w:p>
+    <w:p>
+      <w:pPr>
+        <w:spacing w:before="0" w:after="200" w:line="240"/>
+        <w:ind w:right="0" w:left="0" w:firstLine="0"/>
+        <w:jc w:val="left"/>
+        <w:rPr>
+          <w:rFonts w:ascii="Calibri" w:hAnsi="Calibri" w:cs="Calibri" w:eastAsia="Calibri"/>
+          <w:color w:val="auto"/>
+          <w:spacing w:val="0"/>
+          <w:position w:val="0"/>
+          <w:sz w:val="22"/>
+          <w:shd w:fill="auto" w:val="clear"/>
+        </w:rPr>
+      </w:pPr>
+      <w:r>
+        <w:rPr>
+          <w:rFonts w:ascii="Calibri" w:hAnsi="Calibri" w:cs="Calibri" w:eastAsia="Calibri"/>
+          <w:color w:val="auto"/>
+          <w:spacing w:val="0"/>
+          <w:position w:val="0"/>
+          <w:sz w:val="22"/>
+          <w:shd w:fill="auto" w:val="clear"/>
+        </w:rPr>
+        <w:t xml:space="preserve">services/authService.js</w:t>
+      </w:r>
+    </w:p>
+    <w:p>
+      <w:pPr>
+        <w:spacing w:before="0" w:after="200" w:line="240"/>
+        <w:ind w:right="0" w:left="0" w:firstLine="0"/>
+        <w:jc w:val="left"/>
+        <w:rPr>
+          <w:rFonts w:ascii="Calibri" w:hAnsi="Calibri" w:cs="Calibri" w:eastAsia="Calibri"/>
+          <w:color w:val="auto"/>
+          <w:spacing w:val="0"/>
+          <w:position w:val="0"/>
+          <w:sz w:val="22"/>
+          <w:shd w:fill="auto" w:val="clear"/>
+        </w:rPr>
+      </w:pPr>
+      <w:r>
+        <w:rPr>
+          <w:rFonts w:ascii="Calibri" w:hAnsi="Calibri" w:cs="Calibri" w:eastAsia="Calibri"/>
+          <w:color w:val="auto"/>
+          <w:spacing w:val="0"/>
+          <w:position w:val="0"/>
+          <w:sz w:val="22"/>
+          <w:shd w:fill="auto" w:val="clear"/>
+        </w:rPr>
+        <w:t xml:space="preserve">-----------------------------------------------------------</w:t>
+      </w:r>
+    </w:p>
+    <w:p>
+      <w:pPr>
+        <w:spacing w:before="0" w:after="200" w:line="240"/>
+        <w:ind w:right="0" w:left="0" w:firstLine="0"/>
+        <w:jc w:val="left"/>
+        <w:rPr>
+          <w:rFonts w:ascii="Calibri" w:hAnsi="Calibri" w:cs="Calibri" w:eastAsia="Calibri"/>
+          <w:color w:val="auto"/>
+          <w:spacing w:val="0"/>
+          <w:position w:val="0"/>
+          <w:sz w:val="22"/>
+          <w:shd w:fill="auto" w:val="clear"/>
+        </w:rPr>
+      </w:pPr>
+      <w:r>
+        <w:rPr>
+          <w:rFonts w:ascii="Calibri" w:hAnsi="Calibri" w:cs="Calibri" w:eastAsia="Calibri"/>
+          <w:color w:val="auto"/>
+          <w:spacing w:val="0"/>
+          <w:position w:val="0"/>
+          <w:sz w:val="22"/>
+          <w:shd w:fill="auto" w:val="clear"/>
+        </w:rPr>
+        <w:t xml:space="preserve">Step 4: Define API Service</w:t>
+      </w:r>
+    </w:p>
+    <w:p>
+      <w:pPr>
+        <w:spacing w:before="0" w:after="200" w:line="240"/>
+        <w:ind w:right="0" w:left="0" w:firstLine="0"/>
+        <w:jc w:val="left"/>
+        <w:rPr>
+          <w:rFonts w:ascii="Calibri" w:hAnsi="Calibri" w:cs="Calibri" w:eastAsia="Calibri"/>
+          <w:color w:val="auto"/>
+          <w:spacing w:val="0"/>
+          <w:position w:val="0"/>
+          <w:sz w:val="22"/>
+          <w:shd w:fill="auto" w:val="clear"/>
+        </w:rPr>
+      </w:pPr>
+      <w:r>
+        <w:rPr>
+          <w:rFonts w:ascii="Calibri" w:hAnsi="Calibri" w:cs="Calibri" w:eastAsia="Calibri"/>
+          <w:color w:val="auto"/>
+          <w:spacing w:val="0"/>
+          <w:position w:val="0"/>
+          <w:sz w:val="22"/>
+          <w:shd w:fill="auto" w:val="clear"/>
+        </w:rPr>
+        <w:t xml:space="preserve">Create an authService.js inside the services/ folder to handle authentication API calls.</w:t>
+      </w:r>
+    </w:p>
+    <w:p>
+      <w:pPr>
+        <w:spacing w:before="0" w:after="200" w:line="240"/>
+        <w:ind w:right="0" w:left="0" w:firstLine="0"/>
+        <w:jc w:val="left"/>
+        <w:rPr>
+          <w:rFonts w:ascii="Calibri" w:hAnsi="Calibri" w:cs="Calibri" w:eastAsia="Calibri"/>
+          <w:color w:val="auto"/>
+          <w:spacing w:val="0"/>
+          <w:position w:val="0"/>
+          <w:sz w:val="22"/>
+          <w:shd w:fill="auto" w:val="clear"/>
+        </w:rPr>
+      </w:pPr>
+    </w:p>
+    <w:p>
+      <w:pPr>
+        <w:spacing w:before="0" w:after="200" w:line="240"/>
+        <w:ind w:right="0" w:left="0" w:firstLine="0"/>
+        <w:jc w:val="left"/>
+        <w:rPr>
+          <w:rFonts w:ascii="Calibri" w:hAnsi="Calibri" w:cs="Calibri" w:eastAsia="Calibri"/>
+          <w:color w:val="auto"/>
+          <w:spacing w:val="0"/>
+          <w:position w:val="0"/>
+          <w:sz w:val="22"/>
+          <w:shd w:fill="auto" w:val="clear"/>
+        </w:rPr>
+      </w:pPr>
+      <w:r>
+        <w:rPr>
+          <w:rFonts w:ascii="Calibri" w:hAnsi="Calibri" w:cs="Calibri" w:eastAsia="Calibri"/>
+          <w:color w:val="auto"/>
+          <w:spacing w:val="0"/>
+          <w:position w:val="0"/>
+          <w:sz w:val="22"/>
+          <w:shd w:fill="auto" w:val="clear"/>
+        </w:rPr>
+        <w:t xml:space="preserve">import axios from 'axios';</w:t>
+      </w:r>
+    </w:p>
+    <w:p>
+      <w:pPr>
+        <w:spacing w:before="0" w:after="200" w:line="240"/>
+        <w:ind w:right="0" w:left="0" w:firstLine="0"/>
+        <w:jc w:val="left"/>
+        <w:rPr>
+          <w:rFonts w:ascii="Calibri" w:hAnsi="Calibri" w:cs="Calibri" w:eastAsia="Calibri"/>
+          <w:color w:val="auto"/>
+          <w:spacing w:val="0"/>
+          <w:position w:val="0"/>
+          <w:sz w:val="22"/>
+          <w:shd w:fill="auto" w:val="clear"/>
+        </w:rPr>
+      </w:pPr>
+    </w:p>
+    <w:p>
+      <w:pPr>
+        <w:spacing w:before="0" w:after="200" w:line="240"/>
+        <w:ind w:right="0" w:left="0" w:firstLine="0"/>
+        <w:jc w:val="left"/>
+        <w:rPr>
+          <w:rFonts w:ascii="Calibri" w:hAnsi="Calibri" w:cs="Calibri" w:eastAsia="Calibri"/>
+          <w:color w:val="auto"/>
+          <w:spacing w:val="0"/>
+          <w:position w:val="0"/>
+          <w:sz w:val="22"/>
+          <w:shd w:fill="auto" w:val="clear"/>
+        </w:rPr>
+      </w:pPr>
+      <w:r>
+        <w:rPr>
+          <w:rFonts w:ascii="Calibri" w:hAnsi="Calibri" w:cs="Calibri" w:eastAsia="Calibri"/>
+          <w:color w:val="auto"/>
+          <w:spacing w:val="0"/>
+          <w:position w:val="0"/>
+          <w:sz w:val="22"/>
+          <w:shd w:fill="auto" w:val="clear"/>
+        </w:rPr>
+        <w:t xml:space="preserve">const API_URL = '</w:t>
+      </w:r>
+      <w:hyperlink xmlns:r="http://schemas.openxmlformats.org/officeDocument/2006/relationships" r:id="docRId2">
+        <w:r>
+          <w:rPr>
+            <w:rFonts w:ascii="Calibri" w:hAnsi="Calibri" w:cs="Calibri" w:eastAsia="Calibri"/>
+            <w:color w:val="0000FF"/>
+            <w:spacing w:val="0"/>
+            <w:position w:val="0"/>
+            <w:sz w:val="22"/>
+            <w:u w:val="single"/>
+            <w:shd w:fill="auto" w:val="clear"/>
+          </w:rPr>
+          <w:t xml:space="preserve">http://localhost:8000/api</w:t>
+        </w:r>
+      </w:hyperlink>
+      <w:r>
+        <w:rPr>
+          <w:rFonts w:ascii="Calibri" w:hAnsi="Calibri" w:cs="Calibri" w:eastAsia="Calibri"/>
+          <w:color w:val="auto"/>
+          <w:spacing w:val="0"/>
+          <w:position w:val="0"/>
+          <w:sz w:val="22"/>
+          <w:shd w:fill="auto" w:val="clear"/>
+        </w:rPr>
+        <w:t xml:space="preserve">'; // Replace with actual backend API URL</w:t>
+      </w:r>
+    </w:p>
+    <w:p>
+      <w:pPr>
+        <w:spacing w:before="0" w:after="200" w:line="240"/>
+        <w:ind w:right="0" w:left="0" w:firstLine="0"/>
+        <w:jc w:val="left"/>
+        <w:rPr>
+          <w:rFonts w:ascii="Calibri" w:hAnsi="Calibri" w:cs="Calibri" w:eastAsia="Calibri"/>
+          <w:color w:val="auto"/>
+          <w:spacing w:val="0"/>
+          <w:position w:val="0"/>
+          <w:sz w:val="22"/>
+          <w:shd w:fill="auto" w:val="clear"/>
+        </w:rPr>
+      </w:pPr>
+    </w:p>
+    <w:p>
+      <w:pPr>
+        <w:spacing w:before="0" w:after="200" w:line="240"/>
+        <w:ind w:right="0" w:left="0" w:firstLine="0"/>
+        <w:jc w:val="left"/>
+        <w:rPr>
+          <w:rFonts w:ascii="Calibri" w:hAnsi="Calibri" w:cs="Calibri" w:eastAsia="Calibri"/>
+          <w:color w:val="auto"/>
+          <w:spacing w:val="0"/>
+          <w:position w:val="0"/>
+          <w:sz w:val="22"/>
+          <w:shd w:fill="auto" w:val="clear"/>
+        </w:rPr>
+      </w:pPr>
+      <w:r>
+        <w:rPr>
+          <w:rFonts w:ascii="Calibri" w:hAnsi="Calibri" w:cs="Calibri" w:eastAsia="Calibri"/>
+          <w:color w:val="auto"/>
+          <w:spacing w:val="0"/>
+          <w:position w:val="0"/>
+          <w:sz w:val="22"/>
+          <w:shd w:fill="auto" w:val="clear"/>
+        </w:rPr>
+        <w:t xml:space="preserve">export default {</w:t>
+      </w:r>
+    </w:p>
+    <w:p>
+      <w:pPr>
+        <w:spacing w:before="0" w:after="200" w:line="240"/>
+        <w:ind w:right="0" w:left="0" w:firstLine="0"/>
+        <w:jc w:val="left"/>
+        <w:rPr>
+          <w:rFonts w:ascii="Calibri" w:hAnsi="Calibri" w:cs="Calibri" w:eastAsia="Calibri"/>
+          <w:color w:val="auto"/>
+          <w:spacing w:val="0"/>
+          <w:position w:val="0"/>
+          <w:sz w:val="22"/>
+          <w:shd w:fill="auto" w:val="clear"/>
+        </w:rPr>
+      </w:pPr>
+      <w:r>
+        <w:rPr>
+          <w:rFonts w:ascii="Calibri" w:hAnsi="Calibri" w:cs="Calibri" w:eastAsia="Calibri"/>
+          <w:color w:val="auto"/>
+          <w:spacing w:val="0"/>
+          <w:position w:val="0"/>
+          <w:sz w:val="22"/>
+          <w:shd w:fill="auto" w:val="clear"/>
+        </w:rPr>
+        <w:t xml:space="preserve">  login(email, password) {</w:t>
+      </w:r>
+    </w:p>
+    <w:p>
+      <w:pPr>
+        <w:spacing w:before="0" w:after="200" w:line="240"/>
+        <w:ind w:right="0" w:left="0" w:firstLine="0"/>
+        <w:jc w:val="left"/>
+        <w:rPr>
+          <w:rFonts w:ascii="Calibri" w:hAnsi="Calibri" w:cs="Calibri" w:eastAsia="Calibri"/>
+          <w:color w:val="auto"/>
+          <w:spacing w:val="0"/>
+          <w:position w:val="0"/>
+          <w:sz w:val="22"/>
+          <w:shd w:fill="auto" w:val="clear"/>
+        </w:rPr>
+      </w:pPr>
+      <w:r>
+        <w:rPr>
+          <w:rFonts w:ascii="Calibri" w:hAnsi="Calibri" w:cs="Calibri" w:eastAsia="Calibri"/>
+          <w:color w:val="auto"/>
+          <w:spacing w:val="0"/>
+          <w:position w:val="0"/>
+          <w:sz w:val="22"/>
+          <w:shd w:fill="auto" w:val="clear"/>
+        </w:rPr>
+        <w:t xml:space="preserve">    return axios.post(`${API_URL}/login`, { email, password });</w:t>
+      </w:r>
+    </w:p>
+    <w:p>
+      <w:pPr>
+        <w:spacing w:before="0" w:after="200" w:line="240"/>
+        <w:ind w:right="0" w:left="0" w:firstLine="0"/>
+        <w:jc w:val="left"/>
+        <w:rPr>
+          <w:rFonts w:ascii="Calibri" w:hAnsi="Calibri" w:cs="Calibri" w:eastAsia="Calibri"/>
+          <w:color w:val="auto"/>
+          <w:spacing w:val="0"/>
+          <w:position w:val="0"/>
+          <w:sz w:val="22"/>
+          <w:shd w:fill="auto" w:val="clear"/>
+        </w:rPr>
+      </w:pPr>
+      <w:r>
+        <w:rPr>
+          <w:rFonts w:ascii="Calibri" w:hAnsi="Calibri" w:cs="Calibri" w:eastAsia="Calibri"/>
+          <w:color w:val="auto"/>
+          <w:spacing w:val="0"/>
+          <w:position w:val="0"/>
+          <w:sz w:val="22"/>
+          <w:shd w:fill="auto" w:val="clear"/>
+        </w:rPr>
+        <w:t xml:space="preserve">  },</w:t>
+      </w:r>
+    </w:p>
+    <w:p>
+      <w:pPr>
+        <w:spacing w:before="0" w:after="200" w:line="240"/>
+        <w:ind w:right="0" w:left="0" w:firstLine="0"/>
+        <w:jc w:val="left"/>
+        <w:rPr>
+          <w:rFonts w:ascii="Calibri" w:hAnsi="Calibri" w:cs="Calibri" w:eastAsia="Calibri"/>
+          <w:color w:val="auto"/>
+          <w:spacing w:val="0"/>
+          <w:position w:val="0"/>
+          <w:sz w:val="22"/>
+          <w:shd w:fill="auto" w:val="clear"/>
+        </w:rPr>
+      </w:pPr>
+    </w:p>
+    <w:p>
+      <w:pPr>
+        <w:spacing w:before="0" w:after="200" w:line="240"/>
+        <w:ind w:right="0" w:left="0" w:firstLine="0"/>
+        <w:jc w:val="left"/>
+        <w:rPr>
+          <w:rFonts w:ascii="Calibri" w:hAnsi="Calibri" w:cs="Calibri" w:eastAsia="Calibri"/>
+          <w:color w:val="auto"/>
+          <w:spacing w:val="0"/>
+          <w:position w:val="0"/>
+          <w:sz w:val="22"/>
+          <w:shd w:fill="auto" w:val="clear"/>
+        </w:rPr>
+      </w:pPr>
+      <w:r>
+        <w:rPr>
+          <w:rFonts w:ascii="Calibri" w:hAnsi="Calibri" w:cs="Calibri" w:eastAsia="Calibri"/>
+          <w:color w:val="auto"/>
+          <w:spacing w:val="0"/>
+          <w:position w:val="0"/>
+          <w:sz w:val="22"/>
+          <w:shd w:fill="auto" w:val="clear"/>
+        </w:rPr>
+        <w:t xml:space="preserve">  register(username, email, password) {</w:t>
+      </w:r>
+    </w:p>
+    <w:p>
+      <w:pPr>
+        <w:spacing w:before="0" w:after="200" w:line="240"/>
+        <w:ind w:right="0" w:left="0" w:firstLine="0"/>
+        <w:jc w:val="left"/>
+        <w:rPr>
+          <w:rFonts w:ascii="Calibri" w:hAnsi="Calibri" w:cs="Calibri" w:eastAsia="Calibri"/>
+          <w:color w:val="auto"/>
+          <w:spacing w:val="0"/>
+          <w:position w:val="0"/>
+          <w:sz w:val="22"/>
+          <w:shd w:fill="auto" w:val="clear"/>
+        </w:rPr>
+      </w:pPr>
+      <w:r>
+        <w:rPr>
+          <w:rFonts w:ascii="Calibri" w:hAnsi="Calibri" w:cs="Calibri" w:eastAsia="Calibri"/>
+          <w:color w:val="auto"/>
+          <w:spacing w:val="0"/>
+          <w:position w:val="0"/>
+          <w:sz w:val="22"/>
+          <w:shd w:fill="auto" w:val="clear"/>
+        </w:rPr>
+        <w:t xml:space="preserve">    return axios.post(`${API_URL}/register`, { username, email, password });</w:t>
+      </w:r>
+    </w:p>
+    <w:p>
+      <w:pPr>
+        <w:spacing w:before="0" w:after="200" w:line="240"/>
+        <w:ind w:right="0" w:left="0" w:firstLine="0"/>
+        <w:jc w:val="left"/>
+        <w:rPr>
+          <w:rFonts w:ascii="Calibri" w:hAnsi="Calibri" w:cs="Calibri" w:eastAsia="Calibri"/>
+          <w:color w:val="auto"/>
+          <w:spacing w:val="0"/>
+          <w:position w:val="0"/>
+          <w:sz w:val="22"/>
+          <w:shd w:fill="auto" w:val="clear"/>
+        </w:rPr>
+      </w:pPr>
+      <w:r>
+        <w:rPr>
+          <w:rFonts w:ascii="Calibri" w:hAnsi="Calibri" w:cs="Calibri" w:eastAsia="Calibri"/>
+          <w:color w:val="auto"/>
+          <w:spacing w:val="0"/>
+          <w:position w:val="0"/>
+          <w:sz w:val="22"/>
+          <w:shd w:fill="auto" w:val="clear"/>
+        </w:rPr>
+        <w:t xml:space="preserve">  }</w:t>
+      </w:r>
+    </w:p>
+    <w:p>
+      <w:pPr>
+        <w:spacing w:before="0" w:after="200" w:line="240"/>
+        <w:ind w:right="0" w:left="0" w:firstLine="0"/>
+        <w:jc w:val="left"/>
+        <w:rPr>
+          <w:rFonts w:ascii="Calibri" w:hAnsi="Calibri" w:cs="Calibri" w:eastAsia="Calibri"/>
+          <w:color w:val="auto"/>
+          <w:spacing w:val="0"/>
+          <w:position w:val="0"/>
+          <w:sz w:val="22"/>
+          <w:shd w:fill="auto" w:val="clear"/>
+        </w:rPr>
+      </w:pPr>
+      <w:r>
+        <w:rPr>
+          <w:rFonts w:ascii="Calibri" w:hAnsi="Calibri" w:cs="Calibri" w:eastAsia="Calibri"/>
+          <w:color w:val="auto"/>
+          <w:spacing w:val="0"/>
+          <w:position w:val="0"/>
+          <w:sz w:val="22"/>
+          <w:shd w:fill="auto" w:val="clear"/>
+        </w:rPr>
+        <w:t xml:space="preserve">};</w:t>
+      </w:r>
+    </w:p>
+    <w:p>
+      <w:pPr>
+        <w:spacing w:before="0" w:after="200" w:line="240"/>
+        <w:ind w:right="0" w:left="0" w:firstLine="0"/>
+        <w:jc w:val="left"/>
+        <w:rPr>
+          <w:rFonts w:ascii="Calibri" w:hAnsi="Calibri" w:cs="Calibri" w:eastAsia="Calibri"/>
+          <w:color w:val="auto"/>
+          <w:spacing w:val="0"/>
+          <w:position w:val="0"/>
+          <w:sz w:val="22"/>
+          <w:shd w:fill="auto" w:val="clear"/>
+        </w:rPr>
+      </w:pPr>
+    </w:p>
+    <w:p>
+      <w:pPr>
+        <w:spacing w:before="0" w:after="200" w:line="240"/>
+        <w:ind w:right="0" w:left="0" w:firstLine="0"/>
+        <w:jc w:val="left"/>
+        <w:rPr>
+          <w:rFonts w:ascii="Calibri" w:hAnsi="Calibri" w:cs="Calibri" w:eastAsia="Calibri"/>
+          <w:color w:val="auto"/>
+          <w:spacing w:val="0"/>
+          <w:position w:val="0"/>
+          <w:sz w:val="22"/>
+          <w:shd w:fill="auto" w:val="clear"/>
+        </w:rPr>
+      </w:pPr>
+      <w:r>
+        <w:rPr>
+          <w:rFonts w:ascii="Calibri" w:hAnsi="Calibri" w:cs="Calibri" w:eastAsia="Calibri"/>
+          <w:color w:val="auto"/>
+          <w:spacing w:val="0"/>
+          <w:position w:val="0"/>
+          <w:sz w:val="22"/>
+          <w:shd w:fill="auto" w:val="clear"/>
+        </w:rPr>
+        <w:t xml:space="preserve">-----------------------------------------------------------</w:t>
+      </w:r>
+    </w:p>
+    <w:p>
+      <w:pPr>
+        <w:spacing w:before="0" w:after="200" w:line="240"/>
+        <w:ind w:right="0" w:left="0" w:firstLine="0"/>
+        <w:jc w:val="left"/>
+        <w:rPr>
+          <w:rFonts w:ascii="Calibri" w:hAnsi="Calibri" w:cs="Calibri" w:eastAsia="Calibri"/>
+          <w:color w:val="auto"/>
+          <w:spacing w:val="0"/>
+          <w:position w:val="0"/>
+          <w:sz w:val="22"/>
+          <w:shd w:fill="auto" w:val="clear"/>
+        </w:rPr>
+      </w:pPr>
+    </w:p>
+    <w:p>
+      <w:pPr>
+        <w:spacing w:before="0" w:after="200" w:line="240"/>
+        <w:ind w:right="0" w:left="0" w:firstLine="0"/>
+        <w:jc w:val="left"/>
+        <w:rPr>
+          <w:rFonts w:ascii="Calibri" w:hAnsi="Calibri" w:cs="Calibri" w:eastAsia="Calibri"/>
+          <w:color w:val="auto"/>
+          <w:spacing w:val="0"/>
+          <w:position w:val="0"/>
+          <w:sz w:val="22"/>
+          <w:shd w:fill="auto" w:val="clear"/>
+        </w:rPr>
+      </w:pPr>
+      <w:r>
+        <w:rPr>
+          <w:rFonts w:ascii="Calibri" w:hAnsi="Calibri" w:cs="Calibri" w:eastAsia="Calibri"/>
+          <w:color w:val="auto"/>
+          <w:spacing w:val="0"/>
+          <w:position w:val="0"/>
+          <w:sz w:val="22"/>
+          <w:shd w:fill="auto" w:val="clear"/>
+        </w:rPr>
+        <w:t xml:space="preserve">Step 5: Set up Vuex Store</w:t>
+      </w:r>
+    </w:p>
+    <w:p>
+      <w:pPr>
+        <w:spacing w:before="0" w:after="200" w:line="240"/>
+        <w:ind w:right="0" w:left="0" w:firstLine="0"/>
+        <w:jc w:val="left"/>
+        <w:rPr>
+          <w:rFonts w:ascii="Calibri" w:hAnsi="Calibri" w:cs="Calibri" w:eastAsia="Calibri"/>
+          <w:color w:val="auto"/>
+          <w:spacing w:val="0"/>
+          <w:position w:val="0"/>
+          <w:sz w:val="22"/>
+          <w:shd w:fill="auto" w:val="clear"/>
+        </w:rPr>
+      </w:pPr>
+      <w:r>
+        <w:rPr>
+          <w:rFonts w:ascii="Calibri" w:hAnsi="Calibri" w:cs="Calibri" w:eastAsia="Calibri"/>
+          <w:color w:val="auto"/>
+          <w:spacing w:val="0"/>
+          <w:position w:val="0"/>
+          <w:sz w:val="22"/>
+          <w:shd w:fill="auto" w:val="clear"/>
+        </w:rPr>
+        <w:t xml:space="preserve">Use Vuex for handling global state, including user authentication.</w:t>
+      </w:r>
+    </w:p>
+    <w:p>
+      <w:pPr>
+        <w:spacing w:before="0" w:after="200" w:line="240"/>
+        <w:ind w:right="0" w:left="0" w:firstLine="0"/>
+        <w:jc w:val="left"/>
+        <w:rPr>
+          <w:rFonts w:ascii="Calibri" w:hAnsi="Calibri" w:cs="Calibri" w:eastAsia="Calibri"/>
+          <w:color w:val="auto"/>
+          <w:spacing w:val="0"/>
+          <w:position w:val="0"/>
+          <w:sz w:val="22"/>
+          <w:shd w:fill="auto" w:val="clear"/>
+        </w:rPr>
+      </w:pPr>
+    </w:p>
+    <w:p>
+      <w:pPr>
+        <w:spacing w:before="0" w:after="200" w:line="240"/>
+        <w:ind w:right="0" w:left="0" w:firstLine="0"/>
+        <w:jc w:val="left"/>
+        <w:rPr>
+          <w:rFonts w:ascii="Calibri" w:hAnsi="Calibri" w:cs="Calibri" w:eastAsia="Calibri"/>
+          <w:color w:val="auto"/>
+          <w:spacing w:val="0"/>
+          <w:position w:val="0"/>
+          <w:sz w:val="22"/>
+          <w:shd w:fill="auto" w:val="clear"/>
+        </w:rPr>
+      </w:pPr>
+      <w:r>
+        <w:rPr>
+          <w:rFonts w:ascii="Calibri" w:hAnsi="Calibri" w:cs="Calibri" w:eastAsia="Calibri"/>
+          <w:color w:val="auto"/>
+          <w:spacing w:val="0"/>
+          <w:position w:val="0"/>
+          <w:sz w:val="22"/>
+          <w:shd w:fill="auto" w:val="clear"/>
+        </w:rPr>
+        <w:t xml:space="preserve">store/index.js</w:t>
+      </w:r>
+    </w:p>
+    <w:p>
+      <w:pPr>
+        <w:spacing w:before="0" w:after="200" w:line="240"/>
+        <w:ind w:right="0" w:left="0" w:firstLine="0"/>
+        <w:jc w:val="left"/>
+        <w:rPr>
+          <w:rFonts w:ascii="Calibri" w:hAnsi="Calibri" w:cs="Calibri" w:eastAsia="Calibri"/>
+          <w:color w:val="auto"/>
+          <w:spacing w:val="0"/>
+          <w:position w:val="0"/>
+          <w:sz w:val="22"/>
+          <w:shd w:fill="auto" w:val="clear"/>
+        </w:rPr>
+      </w:pPr>
+    </w:p>
+    <w:p>
+      <w:pPr>
+        <w:spacing w:before="0" w:after="200" w:line="240"/>
+        <w:ind w:right="0" w:left="0" w:firstLine="0"/>
+        <w:jc w:val="left"/>
+        <w:rPr>
+          <w:rFonts w:ascii="Calibri" w:hAnsi="Calibri" w:cs="Calibri" w:eastAsia="Calibri"/>
+          <w:color w:val="auto"/>
+          <w:spacing w:val="0"/>
+          <w:position w:val="0"/>
+          <w:sz w:val="22"/>
+          <w:shd w:fill="auto" w:val="clear"/>
+        </w:rPr>
+      </w:pPr>
+      <w:r>
+        <w:rPr>
+          <w:rFonts w:ascii="Calibri" w:hAnsi="Calibri" w:cs="Calibri" w:eastAsia="Calibri"/>
+          <w:color w:val="auto"/>
+          <w:spacing w:val="0"/>
+          <w:position w:val="0"/>
+          <w:sz w:val="22"/>
+          <w:shd w:fill="auto" w:val="clear"/>
+        </w:rPr>
+        <w:t xml:space="preserve">import Vue from 'vue';</w:t>
+      </w:r>
+    </w:p>
+    <w:p>
+      <w:pPr>
+        <w:spacing w:before="0" w:after="200" w:line="240"/>
+        <w:ind w:right="0" w:left="0" w:firstLine="0"/>
+        <w:jc w:val="left"/>
+        <w:rPr>
+          <w:rFonts w:ascii="Calibri" w:hAnsi="Calibri" w:cs="Calibri" w:eastAsia="Calibri"/>
+          <w:color w:val="auto"/>
+          <w:spacing w:val="0"/>
+          <w:position w:val="0"/>
+          <w:sz w:val="22"/>
+          <w:shd w:fill="auto" w:val="clear"/>
+        </w:rPr>
+      </w:pPr>
+      <w:r>
+        <w:rPr>
+          <w:rFonts w:ascii="Calibri" w:hAnsi="Calibri" w:cs="Calibri" w:eastAsia="Calibri"/>
+          <w:color w:val="auto"/>
+          <w:spacing w:val="0"/>
+          <w:position w:val="0"/>
+          <w:sz w:val="22"/>
+          <w:shd w:fill="auto" w:val="clear"/>
+        </w:rPr>
+        <w:t xml:space="preserve">import Vuex from 'vuex';</w:t>
+      </w:r>
+    </w:p>
+    <w:p>
+      <w:pPr>
+        <w:spacing w:before="0" w:after="200" w:line="240"/>
+        <w:ind w:right="0" w:left="0" w:firstLine="0"/>
+        <w:jc w:val="left"/>
+        <w:rPr>
+          <w:rFonts w:ascii="Calibri" w:hAnsi="Calibri" w:cs="Calibri" w:eastAsia="Calibri"/>
+          <w:color w:val="auto"/>
+          <w:spacing w:val="0"/>
+          <w:position w:val="0"/>
+          <w:sz w:val="22"/>
+          <w:shd w:fill="auto" w:val="clear"/>
+        </w:rPr>
+      </w:pPr>
+      <w:r>
+        <w:rPr>
+          <w:rFonts w:ascii="Calibri" w:hAnsi="Calibri" w:cs="Calibri" w:eastAsia="Calibri"/>
+          <w:color w:val="auto"/>
+          <w:spacing w:val="0"/>
+          <w:position w:val="0"/>
+          <w:sz w:val="22"/>
+          <w:shd w:fill="auto" w:val="clear"/>
+        </w:rPr>
+        <w:t xml:space="preserve">import authService from '../services/authService';</w:t>
+      </w:r>
+    </w:p>
+    <w:p>
+      <w:pPr>
+        <w:spacing w:before="0" w:after="200" w:line="240"/>
+        <w:ind w:right="0" w:left="0" w:firstLine="0"/>
+        <w:jc w:val="left"/>
+        <w:rPr>
+          <w:rFonts w:ascii="Calibri" w:hAnsi="Calibri" w:cs="Calibri" w:eastAsia="Calibri"/>
+          <w:color w:val="auto"/>
+          <w:spacing w:val="0"/>
+          <w:position w:val="0"/>
+          <w:sz w:val="22"/>
+          <w:shd w:fill="auto" w:val="clear"/>
+        </w:rPr>
+      </w:pPr>
+    </w:p>
+    <w:p>
+      <w:pPr>
+        <w:spacing w:before="0" w:after="200" w:line="240"/>
+        <w:ind w:right="0" w:left="0" w:firstLine="0"/>
+        <w:jc w:val="left"/>
+        <w:rPr>
+          <w:rFonts w:ascii="Calibri" w:hAnsi="Calibri" w:cs="Calibri" w:eastAsia="Calibri"/>
+          <w:color w:val="auto"/>
+          <w:spacing w:val="0"/>
+          <w:position w:val="0"/>
+          <w:sz w:val="22"/>
+          <w:shd w:fill="auto" w:val="clear"/>
+        </w:rPr>
+      </w:pPr>
+      <w:r>
+        <w:rPr>
+          <w:rFonts w:ascii="Calibri" w:hAnsi="Calibri" w:cs="Calibri" w:eastAsia="Calibri"/>
+          <w:color w:val="auto"/>
+          <w:spacing w:val="0"/>
+          <w:position w:val="0"/>
+          <w:sz w:val="22"/>
+          <w:shd w:fill="auto" w:val="clear"/>
+        </w:rPr>
+        <w:t xml:space="preserve">Vue.use(Vuex);</w:t>
+      </w:r>
+    </w:p>
+    <w:p>
+      <w:pPr>
+        <w:spacing w:before="0" w:after="200" w:line="240"/>
+        <w:ind w:right="0" w:left="0" w:firstLine="0"/>
+        <w:jc w:val="left"/>
+        <w:rPr>
+          <w:rFonts w:ascii="Calibri" w:hAnsi="Calibri" w:cs="Calibri" w:eastAsia="Calibri"/>
+          <w:color w:val="auto"/>
+          <w:spacing w:val="0"/>
+          <w:position w:val="0"/>
+          <w:sz w:val="22"/>
+          <w:shd w:fill="auto" w:val="clear"/>
+        </w:rPr>
+      </w:pPr>
+    </w:p>
+    <w:p>
+      <w:pPr>
+        <w:spacing w:before="0" w:after="200" w:line="240"/>
+        <w:ind w:right="0" w:left="0" w:firstLine="0"/>
+        <w:jc w:val="left"/>
+        <w:rPr>
+          <w:rFonts w:ascii="Calibri" w:hAnsi="Calibri" w:cs="Calibri" w:eastAsia="Calibri"/>
+          <w:color w:val="auto"/>
+          <w:spacing w:val="0"/>
+          <w:position w:val="0"/>
+          <w:sz w:val="22"/>
+          <w:shd w:fill="auto" w:val="clear"/>
+        </w:rPr>
+      </w:pPr>
+      <w:r>
+        <w:rPr>
+          <w:rFonts w:ascii="Calibri" w:hAnsi="Calibri" w:cs="Calibri" w:eastAsia="Calibri"/>
+          <w:color w:val="auto"/>
+          <w:spacing w:val="0"/>
+          <w:position w:val="0"/>
+          <w:sz w:val="22"/>
+          <w:shd w:fill="auto" w:val="clear"/>
+        </w:rPr>
+        <w:t xml:space="preserve">export default new Vuex.Store({</w:t>
+      </w:r>
+    </w:p>
+    <w:p>
+      <w:pPr>
+        <w:spacing w:before="0" w:after="200" w:line="240"/>
+        <w:ind w:right="0" w:left="0" w:firstLine="0"/>
+        <w:jc w:val="left"/>
+        <w:rPr>
+          <w:rFonts w:ascii="Calibri" w:hAnsi="Calibri" w:cs="Calibri" w:eastAsia="Calibri"/>
+          <w:color w:val="auto"/>
+          <w:spacing w:val="0"/>
+          <w:position w:val="0"/>
+          <w:sz w:val="22"/>
+          <w:shd w:fill="auto" w:val="clear"/>
+        </w:rPr>
+      </w:pPr>
+      <w:r>
+        <w:rPr>
+          <w:rFonts w:ascii="Calibri" w:hAnsi="Calibri" w:cs="Calibri" w:eastAsia="Calibri"/>
+          <w:color w:val="auto"/>
+          <w:spacing w:val="0"/>
+          <w:position w:val="0"/>
+          <w:sz w:val="22"/>
+          <w:shd w:fill="auto" w:val="clear"/>
+        </w:rPr>
+        <w:t xml:space="preserve">  state: {</w:t>
+      </w:r>
+    </w:p>
+    <w:p>
+      <w:pPr>
+        <w:spacing w:before="0" w:after="200" w:line="240"/>
+        <w:ind w:right="0" w:left="0" w:firstLine="0"/>
+        <w:jc w:val="left"/>
+        <w:rPr>
+          <w:rFonts w:ascii="Calibri" w:hAnsi="Calibri" w:cs="Calibri" w:eastAsia="Calibri"/>
+          <w:color w:val="auto"/>
+          <w:spacing w:val="0"/>
+          <w:position w:val="0"/>
+          <w:sz w:val="22"/>
+          <w:shd w:fill="auto" w:val="clear"/>
+        </w:rPr>
+      </w:pPr>
+      <w:r>
+        <w:rPr>
+          <w:rFonts w:ascii="Calibri" w:hAnsi="Calibri" w:cs="Calibri" w:eastAsia="Calibri"/>
+          <w:color w:val="auto"/>
+          <w:spacing w:val="0"/>
+          <w:position w:val="0"/>
+          <w:sz w:val="22"/>
+          <w:shd w:fill="auto" w:val="clear"/>
+        </w:rPr>
+        <w:t xml:space="preserve">    user: null, // Store logged-in user data</w:t>
+      </w:r>
+    </w:p>
+    <w:p>
+      <w:pPr>
+        <w:spacing w:before="0" w:after="200" w:line="240"/>
+        <w:ind w:right="0" w:left="0" w:firstLine="0"/>
+        <w:jc w:val="left"/>
+        <w:rPr>
+          <w:rFonts w:ascii="Calibri" w:hAnsi="Calibri" w:cs="Calibri" w:eastAsia="Calibri"/>
+          <w:color w:val="auto"/>
+          <w:spacing w:val="0"/>
+          <w:position w:val="0"/>
+          <w:sz w:val="22"/>
+          <w:shd w:fill="auto" w:val="clear"/>
+        </w:rPr>
+      </w:pPr>
+      <w:r>
+        <w:rPr>
+          <w:rFonts w:ascii="Calibri" w:hAnsi="Calibri" w:cs="Calibri" w:eastAsia="Calibri"/>
+          <w:color w:val="auto"/>
+          <w:spacing w:val="0"/>
+          <w:position w:val="0"/>
+          <w:sz w:val="22"/>
+          <w:shd w:fill="auto" w:val="clear"/>
+        </w:rPr>
+        <w:t xml:space="preserve">    token: null,</w:t>
+      </w:r>
+    </w:p>
+    <w:p>
+      <w:pPr>
+        <w:spacing w:before="0" w:after="200" w:line="240"/>
+        <w:ind w:right="0" w:left="0" w:firstLine="0"/>
+        <w:jc w:val="left"/>
+        <w:rPr>
+          <w:rFonts w:ascii="Calibri" w:hAnsi="Calibri" w:cs="Calibri" w:eastAsia="Calibri"/>
+          <w:color w:val="auto"/>
+          <w:spacing w:val="0"/>
+          <w:position w:val="0"/>
+          <w:sz w:val="22"/>
+          <w:shd w:fill="auto" w:val="clear"/>
+        </w:rPr>
+      </w:pPr>
+      <w:r>
+        <w:rPr>
+          <w:rFonts w:ascii="Calibri" w:hAnsi="Calibri" w:cs="Calibri" w:eastAsia="Calibri"/>
+          <w:color w:val="auto"/>
+          <w:spacing w:val="0"/>
+          <w:position w:val="0"/>
+          <w:sz w:val="22"/>
+          <w:shd w:fill="auto" w:val="clear"/>
+        </w:rPr>
+        <w:t xml:space="preserve">  },</w:t>
+      </w:r>
+    </w:p>
+    <w:p>
+      <w:pPr>
+        <w:spacing w:before="0" w:after="200" w:line="240"/>
+        <w:ind w:right="0" w:left="0" w:firstLine="0"/>
+        <w:jc w:val="left"/>
+        <w:rPr>
+          <w:rFonts w:ascii="Calibri" w:hAnsi="Calibri" w:cs="Calibri" w:eastAsia="Calibri"/>
+          <w:color w:val="auto"/>
+          <w:spacing w:val="0"/>
+          <w:position w:val="0"/>
+          <w:sz w:val="22"/>
+          <w:shd w:fill="auto" w:val="clear"/>
+        </w:rPr>
+      </w:pPr>
+      <w:r>
+        <w:rPr>
+          <w:rFonts w:ascii="Calibri" w:hAnsi="Calibri" w:cs="Calibri" w:eastAsia="Calibri"/>
+          <w:color w:val="auto"/>
+          <w:spacing w:val="0"/>
+          <w:position w:val="0"/>
+          <w:sz w:val="22"/>
+          <w:shd w:fill="auto" w:val="clear"/>
+        </w:rPr>
+        <w:t xml:space="preserve">  mutations: {</w:t>
+      </w:r>
+    </w:p>
+    <w:p>
+      <w:pPr>
+        <w:spacing w:before="0" w:after="200" w:line="240"/>
+        <w:ind w:right="0" w:left="0" w:firstLine="0"/>
+        <w:jc w:val="left"/>
+        <w:rPr>
+          <w:rFonts w:ascii="Calibri" w:hAnsi="Calibri" w:cs="Calibri" w:eastAsia="Calibri"/>
+          <w:color w:val="auto"/>
+          <w:spacing w:val="0"/>
+          <w:position w:val="0"/>
+          <w:sz w:val="22"/>
+          <w:shd w:fill="auto" w:val="clear"/>
+        </w:rPr>
+      </w:pPr>
+      <w:r>
+        <w:rPr>
+          <w:rFonts w:ascii="Calibri" w:hAnsi="Calibri" w:cs="Calibri" w:eastAsia="Calibri"/>
+          <w:color w:val="auto"/>
+          <w:spacing w:val="0"/>
+          <w:position w:val="0"/>
+          <w:sz w:val="22"/>
+          <w:shd w:fill="auto" w:val="clear"/>
+        </w:rPr>
+        <w:t xml:space="preserve">    SET_USER(state, user) {</w:t>
+      </w:r>
+    </w:p>
+    <w:p>
+      <w:pPr>
+        <w:spacing w:before="0" w:after="200" w:line="240"/>
+        <w:ind w:right="0" w:left="0" w:firstLine="0"/>
+        <w:jc w:val="left"/>
+        <w:rPr>
+          <w:rFonts w:ascii="Calibri" w:hAnsi="Calibri" w:cs="Calibri" w:eastAsia="Calibri"/>
+          <w:color w:val="auto"/>
+          <w:spacing w:val="0"/>
+          <w:position w:val="0"/>
+          <w:sz w:val="22"/>
+          <w:shd w:fill="auto" w:val="clear"/>
+        </w:rPr>
+      </w:pPr>
+      <w:r>
+        <w:rPr>
+          <w:rFonts w:ascii="Calibri" w:hAnsi="Calibri" w:cs="Calibri" w:eastAsia="Calibri"/>
+          <w:color w:val="auto"/>
+          <w:spacing w:val="0"/>
+          <w:position w:val="0"/>
+          <w:sz w:val="22"/>
+          <w:shd w:fill="auto" w:val="clear"/>
+        </w:rPr>
+        <w:t xml:space="preserve">      state.user = user;</w:t>
+      </w:r>
+    </w:p>
+    <w:p>
+      <w:pPr>
+        <w:spacing w:before="0" w:after="200" w:line="240"/>
+        <w:ind w:right="0" w:left="0" w:firstLine="0"/>
+        <w:jc w:val="left"/>
+        <w:rPr>
+          <w:rFonts w:ascii="Calibri" w:hAnsi="Calibri" w:cs="Calibri" w:eastAsia="Calibri"/>
+          <w:color w:val="auto"/>
+          <w:spacing w:val="0"/>
+          <w:position w:val="0"/>
+          <w:sz w:val="22"/>
+          <w:shd w:fill="auto" w:val="clear"/>
+        </w:rPr>
+      </w:pPr>
+      <w:r>
+        <w:rPr>
+          <w:rFonts w:ascii="Calibri" w:hAnsi="Calibri" w:cs="Calibri" w:eastAsia="Calibri"/>
+          <w:color w:val="auto"/>
+          <w:spacing w:val="0"/>
+          <w:position w:val="0"/>
+          <w:sz w:val="22"/>
+          <w:shd w:fill="auto" w:val="clear"/>
+        </w:rPr>
+        <w:t xml:space="preserve">    },</w:t>
+      </w:r>
+    </w:p>
+    <w:p>
+      <w:pPr>
+        <w:spacing w:before="0" w:after="200" w:line="240"/>
+        <w:ind w:right="0" w:left="0" w:firstLine="0"/>
+        <w:jc w:val="left"/>
+        <w:rPr>
+          <w:rFonts w:ascii="Calibri" w:hAnsi="Calibri" w:cs="Calibri" w:eastAsia="Calibri"/>
+          <w:color w:val="auto"/>
+          <w:spacing w:val="0"/>
+          <w:position w:val="0"/>
+          <w:sz w:val="22"/>
+          <w:shd w:fill="auto" w:val="clear"/>
+        </w:rPr>
+      </w:pPr>
+      <w:r>
+        <w:rPr>
+          <w:rFonts w:ascii="Calibri" w:hAnsi="Calibri" w:cs="Calibri" w:eastAsia="Calibri"/>
+          <w:color w:val="auto"/>
+          <w:spacing w:val="0"/>
+          <w:position w:val="0"/>
+          <w:sz w:val="22"/>
+          <w:shd w:fill="auto" w:val="clear"/>
+        </w:rPr>
+        <w:t xml:space="preserve">    SET_TOKEN(state, token) {</w:t>
+      </w:r>
+    </w:p>
+    <w:p>
+      <w:pPr>
+        <w:spacing w:before="0" w:after="200" w:line="240"/>
+        <w:ind w:right="0" w:left="0" w:firstLine="0"/>
+        <w:jc w:val="left"/>
+        <w:rPr>
+          <w:rFonts w:ascii="Calibri" w:hAnsi="Calibri" w:cs="Calibri" w:eastAsia="Calibri"/>
+          <w:color w:val="auto"/>
+          <w:spacing w:val="0"/>
+          <w:position w:val="0"/>
+          <w:sz w:val="22"/>
+          <w:shd w:fill="auto" w:val="clear"/>
+        </w:rPr>
+      </w:pPr>
+      <w:r>
+        <w:rPr>
+          <w:rFonts w:ascii="Calibri" w:hAnsi="Calibri" w:cs="Calibri" w:eastAsia="Calibri"/>
+          <w:color w:val="auto"/>
+          <w:spacing w:val="0"/>
+          <w:position w:val="0"/>
+          <w:sz w:val="22"/>
+          <w:shd w:fill="auto" w:val="clear"/>
+        </w:rPr>
+        <w:t xml:space="preserve">      state.token = token;</w:t>
+      </w:r>
+    </w:p>
+    <w:p>
+      <w:pPr>
+        <w:spacing w:before="0" w:after="200" w:line="240"/>
+        <w:ind w:right="0" w:left="0" w:firstLine="0"/>
+        <w:jc w:val="left"/>
+        <w:rPr>
+          <w:rFonts w:ascii="Calibri" w:hAnsi="Calibri" w:cs="Calibri" w:eastAsia="Calibri"/>
+          <w:color w:val="auto"/>
+          <w:spacing w:val="0"/>
+          <w:position w:val="0"/>
+          <w:sz w:val="22"/>
+          <w:shd w:fill="auto" w:val="clear"/>
+        </w:rPr>
+      </w:pPr>
+      <w:r>
+        <w:rPr>
+          <w:rFonts w:ascii="Calibri" w:hAnsi="Calibri" w:cs="Calibri" w:eastAsia="Calibri"/>
+          <w:color w:val="auto"/>
+          <w:spacing w:val="0"/>
+          <w:position w:val="0"/>
+          <w:sz w:val="22"/>
+          <w:shd w:fill="auto" w:val="clear"/>
+        </w:rPr>
+        <w:t xml:space="preserve">    },</w:t>
+      </w:r>
+    </w:p>
+    <w:p>
+      <w:pPr>
+        <w:spacing w:before="0" w:after="200" w:line="240"/>
+        <w:ind w:right="0" w:left="0" w:firstLine="0"/>
+        <w:jc w:val="left"/>
+        <w:rPr>
+          <w:rFonts w:ascii="Calibri" w:hAnsi="Calibri" w:cs="Calibri" w:eastAsia="Calibri"/>
+          <w:color w:val="auto"/>
+          <w:spacing w:val="0"/>
+          <w:position w:val="0"/>
+          <w:sz w:val="22"/>
+          <w:shd w:fill="auto" w:val="clear"/>
+        </w:rPr>
+      </w:pPr>
+      <w:r>
+        <w:rPr>
+          <w:rFonts w:ascii="Calibri" w:hAnsi="Calibri" w:cs="Calibri" w:eastAsia="Calibri"/>
+          <w:color w:val="auto"/>
+          <w:spacing w:val="0"/>
+          <w:position w:val="0"/>
+          <w:sz w:val="22"/>
+          <w:shd w:fill="auto" w:val="clear"/>
+        </w:rPr>
+        <w:t xml:space="preserve">    LOGOUT(state) {</w:t>
+      </w:r>
+    </w:p>
+    <w:p>
+      <w:pPr>
+        <w:spacing w:before="0" w:after="200" w:line="240"/>
+        <w:ind w:right="0" w:left="0" w:firstLine="0"/>
+        <w:jc w:val="left"/>
+        <w:rPr>
+          <w:rFonts w:ascii="Calibri" w:hAnsi="Calibri" w:cs="Calibri" w:eastAsia="Calibri"/>
+          <w:color w:val="auto"/>
+          <w:spacing w:val="0"/>
+          <w:position w:val="0"/>
+          <w:sz w:val="22"/>
+          <w:shd w:fill="auto" w:val="clear"/>
+        </w:rPr>
+      </w:pPr>
+      <w:r>
+        <w:rPr>
+          <w:rFonts w:ascii="Calibri" w:hAnsi="Calibri" w:cs="Calibri" w:eastAsia="Calibri"/>
+          <w:color w:val="auto"/>
+          <w:spacing w:val="0"/>
+          <w:position w:val="0"/>
+          <w:sz w:val="22"/>
+          <w:shd w:fill="auto" w:val="clear"/>
+        </w:rPr>
+        <w:t xml:space="preserve">      state.user = null;</w:t>
+      </w:r>
+    </w:p>
+    <w:p>
+      <w:pPr>
+        <w:spacing w:before="0" w:after="200" w:line="240"/>
+        <w:ind w:right="0" w:left="0" w:firstLine="0"/>
+        <w:jc w:val="left"/>
+        <w:rPr>
+          <w:rFonts w:ascii="Calibri" w:hAnsi="Calibri" w:cs="Calibri" w:eastAsia="Calibri"/>
+          <w:color w:val="auto"/>
+          <w:spacing w:val="0"/>
+          <w:position w:val="0"/>
+          <w:sz w:val="22"/>
+          <w:shd w:fill="auto" w:val="clear"/>
+        </w:rPr>
+      </w:pPr>
+      <w:r>
+        <w:rPr>
+          <w:rFonts w:ascii="Calibri" w:hAnsi="Calibri" w:cs="Calibri" w:eastAsia="Calibri"/>
+          <w:color w:val="auto"/>
+          <w:spacing w:val="0"/>
+          <w:position w:val="0"/>
+          <w:sz w:val="22"/>
+          <w:shd w:fill="auto" w:val="clear"/>
+        </w:rPr>
+        <w:t xml:space="preserve">      state.token = null;</w:t>
+      </w:r>
+    </w:p>
+    <w:p>
+      <w:pPr>
+        <w:spacing w:before="0" w:after="200" w:line="240"/>
+        <w:ind w:right="0" w:left="0" w:firstLine="0"/>
+        <w:jc w:val="left"/>
+        <w:rPr>
+          <w:rFonts w:ascii="Calibri" w:hAnsi="Calibri" w:cs="Calibri" w:eastAsia="Calibri"/>
+          <w:color w:val="auto"/>
+          <w:spacing w:val="0"/>
+          <w:position w:val="0"/>
+          <w:sz w:val="22"/>
+          <w:shd w:fill="auto" w:val="clear"/>
+        </w:rPr>
+      </w:pPr>
+      <w:r>
+        <w:rPr>
+          <w:rFonts w:ascii="Calibri" w:hAnsi="Calibri" w:cs="Calibri" w:eastAsia="Calibri"/>
+          <w:color w:val="auto"/>
+          <w:spacing w:val="0"/>
+          <w:position w:val="0"/>
+          <w:sz w:val="22"/>
+          <w:shd w:fill="auto" w:val="clear"/>
+        </w:rPr>
+        <w:t xml:space="preserve">    }</w:t>
+      </w:r>
+    </w:p>
+    <w:p>
+      <w:pPr>
+        <w:spacing w:before="0" w:after="200" w:line="240"/>
+        <w:ind w:right="0" w:left="0" w:firstLine="0"/>
+        <w:jc w:val="left"/>
+        <w:rPr>
+          <w:rFonts w:ascii="Calibri" w:hAnsi="Calibri" w:cs="Calibri" w:eastAsia="Calibri"/>
+          <w:color w:val="auto"/>
+          <w:spacing w:val="0"/>
+          <w:position w:val="0"/>
+          <w:sz w:val="22"/>
+          <w:shd w:fill="auto" w:val="clear"/>
+        </w:rPr>
+      </w:pPr>
+      <w:r>
+        <w:rPr>
+          <w:rFonts w:ascii="Calibri" w:hAnsi="Calibri" w:cs="Calibri" w:eastAsia="Calibri"/>
+          <w:color w:val="auto"/>
+          <w:spacing w:val="0"/>
+          <w:position w:val="0"/>
+          <w:sz w:val="22"/>
+          <w:shd w:fill="auto" w:val="clear"/>
+        </w:rPr>
+        <w:t xml:space="preserve">  },</w:t>
+      </w:r>
+    </w:p>
+    <w:p>
+      <w:pPr>
+        <w:spacing w:before="0" w:after="200" w:line="240"/>
+        <w:ind w:right="0" w:left="0" w:firstLine="0"/>
+        <w:jc w:val="left"/>
+        <w:rPr>
+          <w:rFonts w:ascii="Calibri" w:hAnsi="Calibri" w:cs="Calibri" w:eastAsia="Calibri"/>
+          <w:color w:val="auto"/>
+          <w:spacing w:val="0"/>
+          <w:position w:val="0"/>
+          <w:sz w:val="22"/>
+          <w:shd w:fill="auto" w:val="clear"/>
+        </w:rPr>
+      </w:pPr>
+      <w:r>
+        <w:rPr>
+          <w:rFonts w:ascii="Calibri" w:hAnsi="Calibri" w:cs="Calibri" w:eastAsia="Calibri"/>
+          <w:color w:val="auto"/>
+          <w:spacing w:val="0"/>
+          <w:position w:val="0"/>
+          <w:sz w:val="22"/>
+          <w:shd w:fill="auto" w:val="clear"/>
+        </w:rPr>
+        <w:t xml:space="preserve">  actions: {</w:t>
+      </w:r>
+    </w:p>
+    <w:p>
+      <w:pPr>
+        <w:spacing w:before="0" w:after="200" w:line="240"/>
+        <w:ind w:right="0" w:left="0" w:firstLine="0"/>
+        <w:jc w:val="left"/>
+        <w:rPr>
+          <w:rFonts w:ascii="Calibri" w:hAnsi="Calibri" w:cs="Calibri" w:eastAsia="Calibri"/>
+          <w:color w:val="auto"/>
+          <w:spacing w:val="0"/>
+          <w:position w:val="0"/>
+          <w:sz w:val="22"/>
+          <w:shd w:fill="auto" w:val="clear"/>
+        </w:rPr>
+      </w:pPr>
+      <w:r>
+        <w:rPr>
+          <w:rFonts w:ascii="Calibri" w:hAnsi="Calibri" w:cs="Calibri" w:eastAsia="Calibri"/>
+          <w:color w:val="auto"/>
+          <w:spacing w:val="0"/>
+          <w:position w:val="0"/>
+          <w:sz w:val="22"/>
+          <w:shd w:fill="auto" w:val="clear"/>
+        </w:rPr>
+        <w:t xml:space="preserve">    login({ commit }, { email, password }) {</w:t>
+      </w:r>
+    </w:p>
+    <w:p>
+      <w:pPr>
+        <w:spacing w:before="0" w:after="200" w:line="240"/>
+        <w:ind w:right="0" w:left="0" w:firstLine="0"/>
+        <w:jc w:val="left"/>
+        <w:rPr>
+          <w:rFonts w:ascii="Calibri" w:hAnsi="Calibri" w:cs="Calibri" w:eastAsia="Calibri"/>
+          <w:color w:val="auto"/>
+          <w:spacing w:val="0"/>
+          <w:position w:val="0"/>
+          <w:sz w:val="22"/>
+          <w:shd w:fill="auto" w:val="clear"/>
+        </w:rPr>
+      </w:pPr>
+      <w:r>
+        <w:rPr>
+          <w:rFonts w:ascii="Calibri" w:hAnsi="Calibri" w:cs="Calibri" w:eastAsia="Calibri"/>
+          <w:color w:val="auto"/>
+          <w:spacing w:val="0"/>
+          <w:position w:val="0"/>
+          <w:sz w:val="22"/>
+          <w:shd w:fill="auto" w:val="clear"/>
+        </w:rPr>
+        <w:t xml:space="preserve">      return authService.login(email, password).then(response =&gt; {</w:t>
+      </w:r>
+    </w:p>
+    <w:p>
+      <w:pPr>
+        <w:spacing w:before="0" w:after="200" w:line="240"/>
+        <w:ind w:right="0" w:left="0" w:firstLine="0"/>
+        <w:jc w:val="left"/>
+        <w:rPr>
+          <w:rFonts w:ascii="Calibri" w:hAnsi="Calibri" w:cs="Calibri" w:eastAsia="Calibri"/>
+          <w:color w:val="auto"/>
+          <w:spacing w:val="0"/>
+          <w:position w:val="0"/>
+          <w:sz w:val="22"/>
+          <w:shd w:fill="auto" w:val="clear"/>
+        </w:rPr>
+      </w:pPr>
+      <w:r>
+        <w:rPr>
+          <w:rFonts w:ascii="Calibri" w:hAnsi="Calibri" w:cs="Calibri" w:eastAsia="Calibri"/>
+          <w:color w:val="auto"/>
+          <w:spacing w:val="0"/>
+          <w:position w:val="0"/>
+          <w:sz w:val="22"/>
+          <w:shd w:fill="auto" w:val="clear"/>
+        </w:rPr>
+        <w:t xml:space="preserve">        commit('SET_USER', response.data.user);</w:t>
+      </w:r>
+    </w:p>
+    <w:p>
+      <w:pPr>
+        <w:spacing w:before="0" w:after="200" w:line="240"/>
+        <w:ind w:right="0" w:left="0" w:firstLine="0"/>
+        <w:jc w:val="left"/>
+        <w:rPr>
+          <w:rFonts w:ascii="Calibri" w:hAnsi="Calibri" w:cs="Calibri" w:eastAsia="Calibri"/>
+          <w:color w:val="auto"/>
+          <w:spacing w:val="0"/>
+          <w:position w:val="0"/>
+          <w:sz w:val="22"/>
+          <w:shd w:fill="auto" w:val="clear"/>
+        </w:rPr>
+      </w:pPr>
+      <w:r>
+        <w:rPr>
+          <w:rFonts w:ascii="Calibri" w:hAnsi="Calibri" w:cs="Calibri" w:eastAsia="Calibri"/>
+          <w:color w:val="auto"/>
+          <w:spacing w:val="0"/>
+          <w:position w:val="0"/>
+          <w:sz w:val="22"/>
+          <w:shd w:fill="auto" w:val="clear"/>
+        </w:rPr>
+        <w:t xml:space="preserve">        commit('SET_TOKEN', response.data.token);</w:t>
+      </w:r>
+    </w:p>
+    <w:p>
+      <w:pPr>
+        <w:spacing w:before="0" w:after="200" w:line="240"/>
+        <w:ind w:right="0" w:left="0" w:firstLine="0"/>
+        <w:jc w:val="left"/>
+        <w:rPr>
+          <w:rFonts w:ascii="Calibri" w:hAnsi="Calibri" w:cs="Calibri" w:eastAsia="Calibri"/>
+          <w:color w:val="auto"/>
+          <w:spacing w:val="0"/>
+          <w:position w:val="0"/>
+          <w:sz w:val="22"/>
+          <w:shd w:fill="auto" w:val="clear"/>
+        </w:rPr>
+      </w:pPr>
+      <w:r>
+        <w:rPr>
+          <w:rFonts w:ascii="Calibri" w:hAnsi="Calibri" w:cs="Calibri" w:eastAsia="Calibri"/>
+          <w:color w:val="auto"/>
+          <w:spacing w:val="0"/>
+          <w:position w:val="0"/>
+          <w:sz w:val="22"/>
+          <w:shd w:fill="auto" w:val="clear"/>
+        </w:rPr>
+        <w:t xml:space="preserve">        localStorage.setItem('token', response.data.token); // Save token in localStorage</w:t>
+      </w:r>
+    </w:p>
+    <w:p>
+      <w:pPr>
+        <w:spacing w:before="0" w:after="200" w:line="240"/>
+        <w:ind w:right="0" w:left="0" w:firstLine="0"/>
+        <w:jc w:val="left"/>
+        <w:rPr>
+          <w:rFonts w:ascii="Calibri" w:hAnsi="Calibri" w:cs="Calibri" w:eastAsia="Calibri"/>
+          <w:color w:val="auto"/>
+          <w:spacing w:val="0"/>
+          <w:position w:val="0"/>
+          <w:sz w:val="22"/>
+          <w:shd w:fill="auto" w:val="clear"/>
+        </w:rPr>
+      </w:pPr>
+      <w:r>
+        <w:rPr>
+          <w:rFonts w:ascii="Calibri" w:hAnsi="Calibri" w:cs="Calibri" w:eastAsia="Calibri"/>
+          <w:color w:val="auto"/>
+          <w:spacing w:val="0"/>
+          <w:position w:val="0"/>
+          <w:sz w:val="22"/>
+          <w:shd w:fill="auto" w:val="clear"/>
+        </w:rPr>
+        <w:t xml:space="preserve">      });</w:t>
+      </w:r>
+    </w:p>
+    <w:p>
+      <w:pPr>
+        <w:spacing w:before="0" w:after="200" w:line="240"/>
+        <w:ind w:right="0" w:left="0" w:firstLine="0"/>
+        <w:jc w:val="left"/>
+        <w:rPr>
+          <w:rFonts w:ascii="Calibri" w:hAnsi="Calibri" w:cs="Calibri" w:eastAsia="Calibri"/>
+          <w:color w:val="auto"/>
+          <w:spacing w:val="0"/>
+          <w:position w:val="0"/>
+          <w:sz w:val="22"/>
+          <w:shd w:fill="auto" w:val="clear"/>
+        </w:rPr>
+      </w:pPr>
+      <w:r>
+        <w:rPr>
+          <w:rFonts w:ascii="Calibri" w:hAnsi="Calibri" w:cs="Calibri" w:eastAsia="Calibri"/>
+          <w:color w:val="auto"/>
+          <w:spacing w:val="0"/>
+          <w:position w:val="0"/>
+          <w:sz w:val="22"/>
+          <w:shd w:fill="auto" w:val="clear"/>
+        </w:rPr>
+        <w:t xml:space="preserve">    },</w:t>
+      </w:r>
+    </w:p>
+    <w:p>
+      <w:pPr>
+        <w:spacing w:before="0" w:after="200" w:line="240"/>
+        <w:ind w:right="0" w:left="0" w:firstLine="0"/>
+        <w:jc w:val="left"/>
+        <w:rPr>
+          <w:rFonts w:ascii="Calibri" w:hAnsi="Calibri" w:cs="Calibri" w:eastAsia="Calibri"/>
+          <w:color w:val="auto"/>
+          <w:spacing w:val="0"/>
+          <w:position w:val="0"/>
+          <w:sz w:val="22"/>
+          <w:shd w:fill="auto" w:val="clear"/>
+        </w:rPr>
+      </w:pPr>
+      <w:r>
+        <w:rPr>
+          <w:rFonts w:ascii="Calibri" w:hAnsi="Calibri" w:cs="Calibri" w:eastAsia="Calibri"/>
+          <w:color w:val="auto"/>
+          <w:spacing w:val="0"/>
+          <w:position w:val="0"/>
+          <w:sz w:val="22"/>
+          <w:shd w:fill="auto" w:val="clear"/>
+        </w:rPr>
+        <w:t xml:space="preserve">    logout({ commit }) {</w:t>
+      </w:r>
+    </w:p>
+    <w:p>
+      <w:pPr>
+        <w:spacing w:before="0" w:after="200" w:line="240"/>
+        <w:ind w:right="0" w:left="0" w:firstLine="0"/>
+        <w:jc w:val="left"/>
+        <w:rPr>
+          <w:rFonts w:ascii="Calibri" w:hAnsi="Calibri" w:cs="Calibri" w:eastAsia="Calibri"/>
+          <w:color w:val="auto"/>
+          <w:spacing w:val="0"/>
+          <w:position w:val="0"/>
+          <w:sz w:val="22"/>
+          <w:shd w:fill="auto" w:val="clear"/>
+        </w:rPr>
+      </w:pPr>
+      <w:r>
+        <w:rPr>
+          <w:rFonts w:ascii="Calibri" w:hAnsi="Calibri" w:cs="Calibri" w:eastAsia="Calibri"/>
+          <w:color w:val="auto"/>
+          <w:spacing w:val="0"/>
+          <w:position w:val="0"/>
+          <w:sz w:val="22"/>
+          <w:shd w:fill="auto" w:val="clear"/>
+        </w:rPr>
+        <w:t xml:space="preserve">      commit('LOGOUT');</w:t>
+      </w:r>
+    </w:p>
+    <w:p>
+      <w:pPr>
+        <w:spacing w:before="0" w:after="200" w:line="240"/>
+        <w:ind w:right="0" w:left="0" w:firstLine="0"/>
+        <w:jc w:val="left"/>
+        <w:rPr>
+          <w:rFonts w:ascii="Calibri" w:hAnsi="Calibri" w:cs="Calibri" w:eastAsia="Calibri"/>
+          <w:color w:val="auto"/>
+          <w:spacing w:val="0"/>
+          <w:position w:val="0"/>
+          <w:sz w:val="22"/>
+          <w:shd w:fill="auto" w:val="clear"/>
+        </w:rPr>
+      </w:pPr>
+      <w:r>
+        <w:rPr>
+          <w:rFonts w:ascii="Calibri" w:hAnsi="Calibri" w:cs="Calibri" w:eastAsia="Calibri"/>
+          <w:color w:val="auto"/>
+          <w:spacing w:val="0"/>
+          <w:position w:val="0"/>
+          <w:sz w:val="22"/>
+          <w:shd w:fill="auto" w:val="clear"/>
+        </w:rPr>
+        <w:t xml:space="preserve">      localStorage.removeItem('token');</w:t>
+      </w:r>
+    </w:p>
+    <w:p>
+      <w:pPr>
+        <w:spacing w:before="0" w:after="200" w:line="240"/>
+        <w:ind w:right="0" w:left="0" w:firstLine="0"/>
+        <w:jc w:val="left"/>
+        <w:rPr>
+          <w:rFonts w:ascii="Calibri" w:hAnsi="Calibri" w:cs="Calibri" w:eastAsia="Calibri"/>
+          <w:color w:val="auto"/>
+          <w:spacing w:val="0"/>
+          <w:position w:val="0"/>
+          <w:sz w:val="22"/>
+          <w:shd w:fill="auto" w:val="clear"/>
+        </w:rPr>
+      </w:pPr>
+      <w:r>
+        <w:rPr>
+          <w:rFonts w:ascii="Calibri" w:hAnsi="Calibri" w:cs="Calibri" w:eastAsia="Calibri"/>
+          <w:color w:val="auto"/>
+          <w:spacing w:val="0"/>
+          <w:position w:val="0"/>
+          <w:sz w:val="22"/>
+          <w:shd w:fill="auto" w:val="clear"/>
+        </w:rPr>
+        <w:t xml:space="preserve">    },</w:t>
+      </w:r>
+    </w:p>
+    <w:p>
+      <w:pPr>
+        <w:spacing w:before="0" w:after="200" w:line="240"/>
+        <w:ind w:right="0" w:left="0" w:firstLine="0"/>
+        <w:jc w:val="left"/>
+        <w:rPr>
+          <w:rFonts w:ascii="Calibri" w:hAnsi="Calibri" w:cs="Calibri" w:eastAsia="Calibri"/>
+          <w:color w:val="auto"/>
+          <w:spacing w:val="0"/>
+          <w:position w:val="0"/>
+          <w:sz w:val="22"/>
+          <w:shd w:fill="auto" w:val="clear"/>
+        </w:rPr>
+      </w:pPr>
+      <w:r>
+        <w:rPr>
+          <w:rFonts w:ascii="Calibri" w:hAnsi="Calibri" w:cs="Calibri" w:eastAsia="Calibri"/>
+          <w:color w:val="auto"/>
+          <w:spacing w:val="0"/>
+          <w:position w:val="0"/>
+          <w:sz w:val="22"/>
+          <w:shd w:fill="auto" w:val="clear"/>
+        </w:rPr>
+        <w:t xml:space="preserve">    register({ dispatch }, { username, email, password }) {</w:t>
+      </w:r>
+    </w:p>
+    <w:p>
+      <w:pPr>
+        <w:spacing w:before="0" w:after="200" w:line="240"/>
+        <w:ind w:right="0" w:left="0" w:firstLine="0"/>
+        <w:jc w:val="left"/>
+        <w:rPr>
+          <w:rFonts w:ascii="Calibri" w:hAnsi="Calibri" w:cs="Calibri" w:eastAsia="Calibri"/>
+          <w:color w:val="auto"/>
+          <w:spacing w:val="0"/>
+          <w:position w:val="0"/>
+          <w:sz w:val="22"/>
+          <w:shd w:fill="auto" w:val="clear"/>
+        </w:rPr>
+      </w:pPr>
+      <w:r>
+        <w:rPr>
+          <w:rFonts w:ascii="Calibri" w:hAnsi="Calibri" w:cs="Calibri" w:eastAsia="Calibri"/>
+          <w:color w:val="auto"/>
+          <w:spacing w:val="0"/>
+          <w:position w:val="0"/>
+          <w:sz w:val="22"/>
+          <w:shd w:fill="auto" w:val="clear"/>
+        </w:rPr>
+        <w:t xml:space="preserve">      return authService.register(username, email, password).then(() =&gt; {</w:t>
+      </w:r>
+    </w:p>
+    <w:p>
+      <w:pPr>
+        <w:spacing w:before="0" w:after="200" w:line="240"/>
+        <w:ind w:right="0" w:left="0" w:firstLine="0"/>
+        <w:jc w:val="left"/>
+        <w:rPr>
+          <w:rFonts w:ascii="Calibri" w:hAnsi="Calibri" w:cs="Calibri" w:eastAsia="Calibri"/>
+          <w:color w:val="auto"/>
+          <w:spacing w:val="0"/>
+          <w:position w:val="0"/>
+          <w:sz w:val="22"/>
+          <w:shd w:fill="auto" w:val="clear"/>
+        </w:rPr>
+      </w:pPr>
+      <w:r>
+        <w:rPr>
+          <w:rFonts w:ascii="Calibri" w:hAnsi="Calibri" w:cs="Calibri" w:eastAsia="Calibri"/>
+          <w:color w:val="auto"/>
+          <w:spacing w:val="0"/>
+          <w:position w:val="0"/>
+          <w:sz w:val="22"/>
+          <w:shd w:fill="auto" w:val="clear"/>
+        </w:rPr>
+        <w:t xml:space="preserve">        // Auto-login after registration</w:t>
+      </w:r>
+    </w:p>
+    <w:p>
+      <w:pPr>
+        <w:spacing w:before="0" w:after="200" w:line="240"/>
+        <w:ind w:right="0" w:left="0" w:firstLine="0"/>
+        <w:jc w:val="left"/>
+        <w:rPr>
+          <w:rFonts w:ascii="Calibri" w:hAnsi="Calibri" w:cs="Calibri" w:eastAsia="Calibri"/>
+          <w:color w:val="auto"/>
+          <w:spacing w:val="0"/>
+          <w:position w:val="0"/>
+          <w:sz w:val="22"/>
+          <w:shd w:fill="auto" w:val="clear"/>
+        </w:rPr>
+      </w:pPr>
+      <w:r>
+        <w:rPr>
+          <w:rFonts w:ascii="Calibri" w:hAnsi="Calibri" w:cs="Calibri" w:eastAsia="Calibri"/>
+          <w:color w:val="auto"/>
+          <w:spacing w:val="0"/>
+          <w:position w:val="0"/>
+          <w:sz w:val="22"/>
+          <w:shd w:fill="auto" w:val="clear"/>
+        </w:rPr>
+        <w:t xml:space="preserve">        dispatch('login', { email, password });</w:t>
+      </w:r>
+    </w:p>
+    <w:p>
+      <w:pPr>
+        <w:spacing w:before="0" w:after="200" w:line="240"/>
+        <w:ind w:right="0" w:left="0" w:firstLine="0"/>
+        <w:jc w:val="left"/>
+        <w:rPr>
+          <w:rFonts w:ascii="Calibri" w:hAnsi="Calibri" w:cs="Calibri" w:eastAsia="Calibri"/>
+          <w:color w:val="auto"/>
+          <w:spacing w:val="0"/>
+          <w:position w:val="0"/>
+          <w:sz w:val="22"/>
+          <w:shd w:fill="auto" w:val="clear"/>
+        </w:rPr>
+      </w:pPr>
+      <w:r>
+        <w:rPr>
+          <w:rFonts w:ascii="Calibri" w:hAnsi="Calibri" w:cs="Calibri" w:eastAsia="Calibri"/>
+          <w:color w:val="auto"/>
+          <w:spacing w:val="0"/>
+          <w:position w:val="0"/>
+          <w:sz w:val="22"/>
+          <w:shd w:fill="auto" w:val="clear"/>
+        </w:rPr>
+        <w:t xml:space="preserve">      });</w:t>
+      </w:r>
+    </w:p>
+    <w:p>
+      <w:pPr>
+        <w:spacing w:before="0" w:after="200" w:line="240"/>
+        <w:ind w:right="0" w:left="0" w:firstLine="0"/>
+        <w:jc w:val="left"/>
+        <w:rPr>
+          <w:rFonts w:ascii="Calibri" w:hAnsi="Calibri" w:cs="Calibri" w:eastAsia="Calibri"/>
+          <w:color w:val="auto"/>
+          <w:spacing w:val="0"/>
+          <w:position w:val="0"/>
+          <w:sz w:val="22"/>
+          <w:shd w:fill="auto" w:val="clear"/>
+        </w:rPr>
+      </w:pPr>
+      <w:r>
+        <w:rPr>
+          <w:rFonts w:ascii="Calibri" w:hAnsi="Calibri" w:cs="Calibri" w:eastAsia="Calibri"/>
+          <w:color w:val="auto"/>
+          <w:spacing w:val="0"/>
+          <w:position w:val="0"/>
+          <w:sz w:val="22"/>
+          <w:shd w:fill="auto" w:val="clear"/>
+        </w:rPr>
+        <w:t xml:space="preserve">    }</w:t>
+      </w:r>
+    </w:p>
+    <w:p>
+      <w:pPr>
+        <w:spacing w:before="0" w:after="200" w:line="240"/>
+        <w:ind w:right="0" w:left="0" w:firstLine="0"/>
+        <w:jc w:val="left"/>
+        <w:rPr>
+          <w:rFonts w:ascii="Calibri" w:hAnsi="Calibri" w:cs="Calibri" w:eastAsia="Calibri"/>
+          <w:color w:val="auto"/>
+          <w:spacing w:val="0"/>
+          <w:position w:val="0"/>
+          <w:sz w:val="22"/>
+          <w:shd w:fill="auto" w:val="clear"/>
+        </w:rPr>
+      </w:pPr>
+      <w:r>
+        <w:rPr>
+          <w:rFonts w:ascii="Calibri" w:hAnsi="Calibri" w:cs="Calibri" w:eastAsia="Calibri"/>
+          <w:color w:val="auto"/>
+          <w:spacing w:val="0"/>
+          <w:position w:val="0"/>
+          <w:sz w:val="22"/>
+          <w:shd w:fill="auto" w:val="clear"/>
+        </w:rPr>
+        <w:t xml:space="preserve">  }</w:t>
+      </w:r>
+    </w:p>
+    <w:p>
+      <w:pPr>
+        <w:spacing w:before="0" w:after="200" w:line="240"/>
+        <w:ind w:right="0" w:left="0" w:firstLine="0"/>
+        <w:jc w:val="left"/>
+        <w:rPr>
+          <w:rFonts w:ascii="Calibri" w:hAnsi="Calibri" w:cs="Calibri" w:eastAsia="Calibri"/>
+          <w:color w:val="auto"/>
+          <w:spacing w:val="0"/>
+          <w:position w:val="0"/>
+          <w:sz w:val="22"/>
+          <w:shd w:fill="auto" w:val="clear"/>
+        </w:rPr>
+      </w:pPr>
+      <w:r>
+        <w:rPr>
+          <w:rFonts w:ascii="Calibri" w:hAnsi="Calibri" w:cs="Calibri" w:eastAsia="Calibri"/>
+          <w:color w:val="auto"/>
+          <w:spacing w:val="0"/>
+          <w:position w:val="0"/>
+          <w:sz w:val="22"/>
+          <w:shd w:fill="auto" w:val="clear"/>
+        </w:rPr>
+        <w:t xml:space="preserve">});</w:t>
+      </w:r>
+    </w:p>
+    <w:p>
+      <w:pPr>
+        <w:spacing w:before="0" w:after="200" w:line="240"/>
+        <w:ind w:right="0" w:left="0" w:firstLine="0"/>
+        <w:jc w:val="left"/>
+        <w:rPr>
+          <w:rFonts w:ascii="Calibri" w:hAnsi="Calibri" w:cs="Calibri" w:eastAsia="Calibri"/>
+          <w:color w:val="auto"/>
+          <w:spacing w:val="0"/>
+          <w:position w:val="0"/>
+          <w:sz w:val="22"/>
+          <w:shd w:fill="auto" w:val="clear"/>
+        </w:rPr>
+      </w:pPr>
+    </w:p>
+    <w:p>
+      <w:pPr>
+        <w:spacing w:before="0" w:after="200" w:line="240"/>
+        <w:ind w:right="0" w:left="0" w:firstLine="0"/>
+        <w:jc w:val="left"/>
+        <w:rPr>
+          <w:rFonts w:ascii="Calibri" w:hAnsi="Calibri" w:cs="Calibri" w:eastAsia="Calibri"/>
+          <w:color w:val="auto"/>
+          <w:spacing w:val="0"/>
+          <w:position w:val="0"/>
+          <w:sz w:val="22"/>
+          <w:shd w:fill="auto" w:val="clear"/>
+        </w:rPr>
+      </w:pPr>
+      <w:r>
+        <w:rPr>
+          <w:rFonts w:ascii="Calibri" w:hAnsi="Calibri" w:cs="Calibri" w:eastAsia="Calibri"/>
+          <w:color w:val="auto"/>
+          <w:spacing w:val="0"/>
+          <w:position w:val="0"/>
+          <w:sz w:val="22"/>
+          <w:shd w:fill="auto" w:val="clear"/>
+        </w:rPr>
+        <w:t xml:space="preserve">----------------------------------------------------</w:t>
+      </w:r>
+    </w:p>
+    <w:p>
+      <w:pPr>
+        <w:spacing w:before="0" w:after="200" w:line="240"/>
+        <w:ind w:right="0" w:left="0" w:firstLine="0"/>
+        <w:jc w:val="left"/>
+        <w:rPr>
+          <w:rFonts w:ascii="Calibri" w:hAnsi="Calibri" w:cs="Calibri" w:eastAsia="Calibri"/>
+          <w:color w:val="auto"/>
+          <w:spacing w:val="0"/>
+          <w:position w:val="0"/>
+          <w:sz w:val="22"/>
+          <w:shd w:fill="auto" w:val="clear"/>
+        </w:rPr>
+      </w:pPr>
+    </w:p>
+    <w:p>
+      <w:pPr>
+        <w:spacing w:before="0" w:after="200" w:line="240"/>
+        <w:ind w:right="0" w:left="0" w:firstLine="0"/>
+        <w:jc w:val="left"/>
+        <w:rPr>
+          <w:rFonts w:ascii="Calibri" w:hAnsi="Calibri" w:cs="Calibri" w:eastAsia="Calibri"/>
+          <w:color w:val="auto"/>
+          <w:spacing w:val="0"/>
+          <w:position w:val="0"/>
+          <w:sz w:val="22"/>
+          <w:shd w:fill="auto" w:val="clear"/>
+        </w:rPr>
+      </w:pPr>
+      <w:r>
+        <w:rPr>
+          <w:rFonts w:ascii="Calibri" w:hAnsi="Calibri" w:cs="Calibri" w:eastAsia="Calibri"/>
+          <w:color w:val="auto"/>
+          <w:spacing w:val="0"/>
+          <w:position w:val="0"/>
+          <w:sz w:val="22"/>
+          <w:shd w:fill="auto" w:val="clear"/>
+        </w:rPr>
+        <w:t xml:space="preserve">Step 6: Set up Vue Router</w:t>
+      </w:r>
+    </w:p>
+    <w:p>
+      <w:pPr>
+        <w:spacing w:before="0" w:after="200" w:line="240"/>
+        <w:ind w:right="0" w:left="0" w:firstLine="0"/>
+        <w:jc w:val="left"/>
+        <w:rPr>
+          <w:rFonts w:ascii="Calibri" w:hAnsi="Calibri" w:cs="Calibri" w:eastAsia="Calibri"/>
+          <w:color w:val="auto"/>
+          <w:spacing w:val="0"/>
+          <w:position w:val="0"/>
+          <w:sz w:val="22"/>
+          <w:shd w:fill="auto" w:val="clear"/>
+        </w:rPr>
+      </w:pPr>
+      <w:r>
+        <w:rPr>
+          <w:rFonts w:ascii="Calibri" w:hAnsi="Calibri" w:cs="Calibri" w:eastAsia="Calibri"/>
+          <w:color w:val="auto"/>
+          <w:spacing w:val="0"/>
+          <w:position w:val="0"/>
+          <w:sz w:val="22"/>
+          <w:shd w:fill="auto" w:val="clear"/>
+        </w:rPr>
+        <w:t xml:space="preserve">Define routes for Home, Add Restaurant, Update Restaurant, Login, and Create User pages.</w:t>
+      </w:r>
+    </w:p>
+    <w:p>
+      <w:pPr>
+        <w:spacing w:before="0" w:after="200" w:line="240"/>
+        <w:ind w:right="0" w:left="0" w:firstLine="0"/>
+        <w:jc w:val="left"/>
+        <w:rPr>
+          <w:rFonts w:ascii="Calibri" w:hAnsi="Calibri" w:cs="Calibri" w:eastAsia="Calibri"/>
+          <w:color w:val="auto"/>
+          <w:spacing w:val="0"/>
+          <w:position w:val="0"/>
+          <w:sz w:val="22"/>
+          <w:shd w:fill="auto" w:val="clear"/>
+        </w:rPr>
+      </w:pPr>
+    </w:p>
+    <w:p>
+      <w:pPr>
+        <w:spacing w:before="0" w:after="200" w:line="240"/>
+        <w:ind w:right="0" w:left="0" w:firstLine="0"/>
+        <w:jc w:val="left"/>
+        <w:rPr>
+          <w:rFonts w:ascii="Calibri" w:hAnsi="Calibri" w:cs="Calibri" w:eastAsia="Calibri"/>
+          <w:color w:val="auto"/>
+          <w:spacing w:val="0"/>
+          <w:position w:val="0"/>
+          <w:sz w:val="22"/>
+          <w:shd w:fill="auto" w:val="clear"/>
+        </w:rPr>
+      </w:pPr>
+      <w:r>
+        <w:rPr>
+          <w:rFonts w:ascii="Calibri" w:hAnsi="Calibri" w:cs="Calibri" w:eastAsia="Calibri"/>
+          <w:color w:val="auto"/>
+          <w:spacing w:val="0"/>
+          <w:position w:val="0"/>
+          <w:sz w:val="22"/>
+          <w:shd w:fill="auto" w:val="clear"/>
+        </w:rPr>
+        <w:t xml:space="preserve">router/index.js</w:t>
+      </w:r>
+    </w:p>
+    <w:p>
+      <w:pPr>
+        <w:spacing w:before="0" w:after="200" w:line="240"/>
+        <w:ind w:right="0" w:left="0" w:firstLine="0"/>
+        <w:jc w:val="left"/>
+        <w:rPr>
+          <w:rFonts w:ascii="Calibri" w:hAnsi="Calibri" w:cs="Calibri" w:eastAsia="Calibri"/>
+          <w:color w:val="auto"/>
+          <w:spacing w:val="0"/>
+          <w:position w:val="0"/>
+          <w:sz w:val="22"/>
+          <w:shd w:fill="auto" w:val="clear"/>
+        </w:rPr>
+      </w:pPr>
+    </w:p>
+    <w:p>
+      <w:pPr>
+        <w:spacing w:before="0" w:after="200" w:line="240"/>
+        <w:ind w:right="0" w:left="0" w:firstLine="0"/>
+        <w:jc w:val="left"/>
+        <w:rPr>
+          <w:rFonts w:ascii="Calibri" w:hAnsi="Calibri" w:cs="Calibri" w:eastAsia="Calibri"/>
+          <w:color w:val="auto"/>
+          <w:spacing w:val="0"/>
+          <w:position w:val="0"/>
+          <w:sz w:val="22"/>
+          <w:shd w:fill="auto" w:val="clear"/>
+        </w:rPr>
+      </w:pPr>
+    </w:p>
+    <w:p>
+      <w:pPr>
+        <w:spacing w:before="0" w:after="200" w:line="240"/>
+        <w:ind w:right="0" w:left="0" w:firstLine="0"/>
+        <w:jc w:val="left"/>
+        <w:rPr>
+          <w:rFonts w:ascii="Calibri" w:hAnsi="Calibri" w:cs="Calibri" w:eastAsia="Calibri"/>
+          <w:color w:val="auto"/>
+          <w:spacing w:val="0"/>
+          <w:position w:val="0"/>
+          <w:sz w:val="22"/>
+          <w:shd w:fill="auto" w:val="clear"/>
+        </w:rPr>
+      </w:pPr>
+      <w:r>
+        <w:rPr>
+          <w:rFonts w:ascii="Calibri" w:hAnsi="Calibri" w:cs="Calibri" w:eastAsia="Calibri"/>
+          <w:color w:val="auto"/>
+          <w:spacing w:val="0"/>
+          <w:position w:val="0"/>
+          <w:sz w:val="22"/>
+          <w:shd w:fill="auto" w:val="clear"/>
+        </w:rPr>
+        <w:t xml:space="preserve">import Vue from 'vue';</w:t>
+      </w:r>
+    </w:p>
+    <w:p>
+      <w:pPr>
+        <w:spacing w:before="0" w:after="200" w:line="240"/>
+        <w:ind w:right="0" w:left="0" w:firstLine="0"/>
+        <w:jc w:val="left"/>
+        <w:rPr>
+          <w:rFonts w:ascii="Calibri" w:hAnsi="Calibri" w:cs="Calibri" w:eastAsia="Calibri"/>
+          <w:color w:val="auto"/>
+          <w:spacing w:val="0"/>
+          <w:position w:val="0"/>
+          <w:sz w:val="22"/>
+          <w:shd w:fill="auto" w:val="clear"/>
+        </w:rPr>
+      </w:pPr>
+      <w:r>
+        <w:rPr>
+          <w:rFonts w:ascii="Calibri" w:hAnsi="Calibri" w:cs="Calibri" w:eastAsia="Calibri"/>
+          <w:color w:val="auto"/>
+          <w:spacing w:val="0"/>
+          <w:position w:val="0"/>
+          <w:sz w:val="22"/>
+          <w:shd w:fill="auto" w:val="clear"/>
+        </w:rPr>
+        <w:t xml:space="preserve">import Router from 'vue-router';</w:t>
+      </w:r>
+    </w:p>
+    <w:p>
+      <w:pPr>
+        <w:spacing w:before="0" w:after="200" w:line="240"/>
+        <w:ind w:right="0" w:left="0" w:firstLine="0"/>
+        <w:jc w:val="left"/>
+        <w:rPr>
+          <w:rFonts w:ascii="Calibri" w:hAnsi="Calibri" w:cs="Calibri" w:eastAsia="Calibri"/>
+          <w:color w:val="auto"/>
+          <w:spacing w:val="0"/>
+          <w:position w:val="0"/>
+          <w:sz w:val="22"/>
+          <w:shd w:fill="auto" w:val="clear"/>
+        </w:rPr>
+      </w:pPr>
+      <w:r>
+        <w:rPr>
+          <w:rFonts w:ascii="Calibri" w:hAnsi="Calibri" w:cs="Calibri" w:eastAsia="Calibri"/>
+          <w:color w:val="auto"/>
+          <w:spacing w:val="0"/>
+          <w:position w:val="0"/>
+          <w:sz w:val="22"/>
+          <w:shd w:fill="auto" w:val="clear"/>
+        </w:rPr>
+        <w:t xml:space="preserve">import Home from '../components/Home.vue';</w:t>
+      </w:r>
+    </w:p>
+    <w:p>
+      <w:pPr>
+        <w:spacing w:before="0" w:after="200" w:line="240"/>
+        <w:ind w:right="0" w:left="0" w:firstLine="0"/>
+        <w:jc w:val="left"/>
+        <w:rPr>
+          <w:rFonts w:ascii="Calibri" w:hAnsi="Calibri" w:cs="Calibri" w:eastAsia="Calibri"/>
+          <w:color w:val="auto"/>
+          <w:spacing w:val="0"/>
+          <w:position w:val="0"/>
+          <w:sz w:val="22"/>
+          <w:shd w:fill="auto" w:val="clear"/>
+        </w:rPr>
+      </w:pPr>
+      <w:r>
+        <w:rPr>
+          <w:rFonts w:ascii="Calibri" w:hAnsi="Calibri" w:cs="Calibri" w:eastAsia="Calibri"/>
+          <w:color w:val="auto"/>
+          <w:spacing w:val="0"/>
+          <w:position w:val="0"/>
+          <w:sz w:val="22"/>
+          <w:shd w:fill="auto" w:val="clear"/>
+        </w:rPr>
+        <w:t xml:space="preserve">import AddRestaurant from '../components/AddRestaurant.vue';</w:t>
+      </w:r>
+    </w:p>
+    <w:p>
+      <w:pPr>
+        <w:spacing w:before="0" w:after="200" w:line="240"/>
+        <w:ind w:right="0" w:left="0" w:firstLine="0"/>
+        <w:jc w:val="left"/>
+        <w:rPr>
+          <w:rFonts w:ascii="Calibri" w:hAnsi="Calibri" w:cs="Calibri" w:eastAsia="Calibri"/>
+          <w:color w:val="auto"/>
+          <w:spacing w:val="0"/>
+          <w:position w:val="0"/>
+          <w:sz w:val="22"/>
+          <w:shd w:fill="auto" w:val="clear"/>
+        </w:rPr>
+      </w:pPr>
+      <w:r>
+        <w:rPr>
+          <w:rFonts w:ascii="Calibri" w:hAnsi="Calibri" w:cs="Calibri" w:eastAsia="Calibri"/>
+          <w:color w:val="auto"/>
+          <w:spacing w:val="0"/>
+          <w:position w:val="0"/>
+          <w:sz w:val="22"/>
+          <w:shd w:fill="auto" w:val="clear"/>
+        </w:rPr>
+        <w:t xml:space="preserve">import UpdateRestaurant from '../components/UpdateRestaurant.vue';</w:t>
+      </w:r>
+    </w:p>
+    <w:p>
+      <w:pPr>
+        <w:spacing w:before="0" w:after="200" w:line="240"/>
+        <w:ind w:right="0" w:left="0" w:firstLine="0"/>
+        <w:jc w:val="left"/>
+        <w:rPr>
+          <w:rFonts w:ascii="Calibri" w:hAnsi="Calibri" w:cs="Calibri" w:eastAsia="Calibri"/>
+          <w:color w:val="auto"/>
+          <w:spacing w:val="0"/>
+          <w:position w:val="0"/>
+          <w:sz w:val="22"/>
+          <w:shd w:fill="auto" w:val="clear"/>
+        </w:rPr>
+      </w:pPr>
+      <w:r>
+        <w:rPr>
+          <w:rFonts w:ascii="Calibri" w:hAnsi="Calibri" w:cs="Calibri" w:eastAsia="Calibri"/>
+          <w:color w:val="auto"/>
+          <w:spacing w:val="0"/>
+          <w:position w:val="0"/>
+          <w:sz w:val="22"/>
+          <w:shd w:fill="auto" w:val="clear"/>
+        </w:rPr>
+        <w:t xml:space="preserve">import Login from '../components/Login.vue';</w:t>
+      </w:r>
+    </w:p>
+    <w:p>
+      <w:pPr>
+        <w:spacing w:before="0" w:after="200" w:line="240"/>
+        <w:ind w:right="0" w:left="0" w:firstLine="0"/>
+        <w:jc w:val="left"/>
+        <w:rPr>
+          <w:rFonts w:ascii="Calibri" w:hAnsi="Calibri" w:cs="Calibri" w:eastAsia="Calibri"/>
+          <w:color w:val="auto"/>
+          <w:spacing w:val="0"/>
+          <w:position w:val="0"/>
+          <w:sz w:val="22"/>
+          <w:shd w:fill="auto" w:val="clear"/>
+        </w:rPr>
+      </w:pPr>
+      <w:r>
+        <w:rPr>
+          <w:rFonts w:ascii="Calibri" w:hAnsi="Calibri" w:cs="Calibri" w:eastAsia="Calibri"/>
+          <w:color w:val="auto"/>
+          <w:spacing w:val="0"/>
+          <w:position w:val="0"/>
+          <w:sz w:val="22"/>
+          <w:shd w:fill="auto" w:val="clear"/>
+        </w:rPr>
+        <w:t xml:space="preserve">import CreateUser from '../components/CreateUser.vue';</w:t>
+      </w:r>
+    </w:p>
+    <w:p>
+      <w:pPr>
+        <w:spacing w:before="0" w:after="200" w:line="240"/>
+        <w:ind w:right="0" w:left="0" w:firstLine="0"/>
+        <w:jc w:val="left"/>
+        <w:rPr>
+          <w:rFonts w:ascii="Calibri" w:hAnsi="Calibri" w:cs="Calibri" w:eastAsia="Calibri"/>
+          <w:color w:val="auto"/>
+          <w:spacing w:val="0"/>
+          <w:position w:val="0"/>
+          <w:sz w:val="22"/>
+          <w:shd w:fill="auto" w:val="clear"/>
+        </w:rPr>
+      </w:pPr>
+    </w:p>
+    <w:p>
+      <w:pPr>
+        <w:spacing w:before="0" w:after="200" w:line="240"/>
+        <w:ind w:right="0" w:left="0" w:firstLine="0"/>
+        <w:jc w:val="left"/>
+        <w:rPr>
+          <w:rFonts w:ascii="Calibri" w:hAnsi="Calibri" w:cs="Calibri" w:eastAsia="Calibri"/>
+          <w:color w:val="auto"/>
+          <w:spacing w:val="0"/>
+          <w:position w:val="0"/>
+          <w:sz w:val="22"/>
+          <w:shd w:fill="auto" w:val="clear"/>
+        </w:rPr>
+      </w:pPr>
+      <w:r>
+        <w:rPr>
+          <w:rFonts w:ascii="Calibri" w:hAnsi="Calibri" w:cs="Calibri" w:eastAsia="Calibri"/>
+          <w:color w:val="auto"/>
+          <w:spacing w:val="0"/>
+          <w:position w:val="0"/>
+          <w:sz w:val="22"/>
+          <w:shd w:fill="auto" w:val="clear"/>
+        </w:rPr>
+        <w:t xml:space="preserve">Vue.use(Router);</w:t>
+      </w:r>
+    </w:p>
+    <w:p>
+      <w:pPr>
+        <w:spacing w:before="0" w:after="200" w:line="240"/>
+        <w:ind w:right="0" w:left="0" w:firstLine="0"/>
+        <w:jc w:val="left"/>
+        <w:rPr>
+          <w:rFonts w:ascii="Calibri" w:hAnsi="Calibri" w:cs="Calibri" w:eastAsia="Calibri"/>
+          <w:color w:val="auto"/>
+          <w:spacing w:val="0"/>
+          <w:position w:val="0"/>
+          <w:sz w:val="22"/>
+          <w:shd w:fill="auto" w:val="clear"/>
+        </w:rPr>
+      </w:pPr>
+    </w:p>
+    <w:p>
+      <w:pPr>
+        <w:spacing w:before="0" w:after="200" w:line="240"/>
+        <w:ind w:right="0" w:left="0" w:firstLine="0"/>
+        <w:jc w:val="left"/>
+        <w:rPr>
+          <w:rFonts w:ascii="Calibri" w:hAnsi="Calibri" w:cs="Calibri" w:eastAsia="Calibri"/>
+          <w:color w:val="auto"/>
+          <w:spacing w:val="0"/>
+          <w:position w:val="0"/>
+          <w:sz w:val="22"/>
+          <w:shd w:fill="auto" w:val="clear"/>
+        </w:rPr>
+      </w:pPr>
+      <w:r>
+        <w:rPr>
+          <w:rFonts w:ascii="Calibri" w:hAnsi="Calibri" w:cs="Calibri" w:eastAsia="Calibri"/>
+          <w:color w:val="auto"/>
+          <w:spacing w:val="0"/>
+          <w:position w:val="0"/>
+          <w:sz w:val="22"/>
+          <w:shd w:fill="auto" w:val="clear"/>
+        </w:rPr>
+        <w:t xml:space="preserve">export default new Router({</w:t>
+      </w:r>
+    </w:p>
+    <w:p>
+      <w:pPr>
+        <w:spacing w:before="0" w:after="200" w:line="240"/>
+        <w:ind w:right="0" w:left="0" w:firstLine="0"/>
+        <w:jc w:val="left"/>
+        <w:rPr>
+          <w:rFonts w:ascii="Calibri" w:hAnsi="Calibri" w:cs="Calibri" w:eastAsia="Calibri"/>
+          <w:color w:val="auto"/>
+          <w:spacing w:val="0"/>
+          <w:position w:val="0"/>
+          <w:sz w:val="22"/>
+          <w:shd w:fill="auto" w:val="clear"/>
+        </w:rPr>
+      </w:pPr>
+      <w:r>
+        <w:rPr>
+          <w:rFonts w:ascii="Calibri" w:hAnsi="Calibri" w:cs="Calibri" w:eastAsia="Calibri"/>
+          <w:color w:val="auto"/>
+          <w:spacing w:val="0"/>
+          <w:position w:val="0"/>
+          <w:sz w:val="22"/>
+          <w:shd w:fill="auto" w:val="clear"/>
+        </w:rPr>
+        <w:t xml:space="preserve">  routes: [</w:t>
+      </w:r>
+    </w:p>
+    <w:p>
+      <w:pPr>
+        <w:spacing w:before="0" w:after="200" w:line="240"/>
+        <w:ind w:right="0" w:left="0" w:firstLine="0"/>
+        <w:jc w:val="left"/>
+        <w:rPr>
+          <w:rFonts w:ascii="Calibri" w:hAnsi="Calibri" w:cs="Calibri" w:eastAsia="Calibri"/>
+          <w:color w:val="auto"/>
+          <w:spacing w:val="0"/>
+          <w:position w:val="0"/>
+          <w:sz w:val="22"/>
+          <w:shd w:fill="auto" w:val="clear"/>
+        </w:rPr>
+      </w:pPr>
+      <w:r>
+        <w:rPr>
+          <w:rFonts w:ascii="Calibri" w:hAnsi="Calibri" w:cs="Calibri" w:eastAsia="Calibri"/>
+          <w:color w:val="auto"/>
+          <w:spacing w:val="0"/>
+          <w:position w:val="0"/>
+          <w:sz w:val="22"/>
+          <w:shd w:fill="auto" w:val="clear"/>
+        </w:rPr>
+        <w:t xml:space="preserve">    { path: '/', component: Home },</w:t>
+      </w:r>
+    </w:p>
+    <w:p>
+      <w:pPr>
+        <w:spacing w:before="0" w:after="200" w:line="240"/>
+        <w:ind w:right="0" w:left="0" w:firstLine="0"/>
+        <w:jc w:val="left"/>
+        <w:rPr>
+          <w:rFonts w:ascii="Calibri" w:hAnsi="Calibri" w:cs="Calibri" w:eastAsia="Calibri"/>
+          <w:color w:val="auto"/>
+          <w:spacing w:val="0"/>
+          <w:position w:val="0"/>
+          <w:sz w:val="22"/>
+          <w:shd w:fill="auto" w:val="clear"/>
+        </w:rPr>
+      </w:pPr>
+      <w:r>
+        <w:rPr>
+          <w:rFonts w:ascii="Calibri" w:hAnsi="Calibri" w:cs="Calibri" w:eastAsia="Calibri"/>
+          <w:color w:val="auto"/>
+          <w:spacing w:val="0"/>
+          <w:position w:val="0"/>
+          <w:sz w:val="22"/>
+          <w:shd w:fill="auto" w:val="clear"/>
+        </w:rPr>
+        <w:t xml:space="preserve">    { path: '/add-restaurant', component: AddRestaurant },</w:t>
+      </w:r>
+    </w:p>
+    <w:p>
+      <w:pPr>
+        <w:spacing w:before="0" w:after="200" w:line="240"/>
+        <w:ind w:right="0" w:left="0" w:firstLine="0"/>
+        <w:jc w:val="left"/>
+        <w:rPr>
+          <w:rFonts w:ascii="Calibri" w:hAnsi="Calibri" w:cs="Calibri" w:eastAsia="Calibri"/>
+          <w:color w:val="auto"/>
+          <w:spacing w:val="0"/>
+          <w:position w:val="0"/>
+          <w:sz w:val="22"/>
+          <w:shd w:fill="auto" w:val="clear"/>
+        </w:rPr>
+      </w:pPr>
+      <w:r>
+        <w:rPr>
+          <w:rFonts w:ascii="Calibri" w:hAnsi="Calibri" w:cs="Calibri" w:eastAsia="Calibri"/>
+          <w:color w:val="auto"/>
+          <w:spacing w:val="0"/>
+          <w:position w:val="0"/>
+          <w:sz w:val="22"/>
+          <w:shd w:fill="auto" w:val="clear"/>
+        </w:rPr>
+        <w:t xml:space="preserve">    { path: '/update-restaurant/:id', component: UpdateRestaurant },</w:t>
+      </w:r>
+    </w:p>
+    <w:p>
+      <w:pPr>
+        <w:spacing w:before="0" w:after="200" w:line="240"/>
+        <w:ind w:right="0" w:left="0" w:firstLine="0"/>
+        <w:jc w:val="left"/>
+        <w:rPr>
+          <w:rFonts w:ascii="Calibri" w:hAnsi="Calibri" w:cs="Calibri" w:eastAsia="Calibri"/>
+          <w:color w:val="auto"/>
+          <w:spacing w:val="0"/>
+          <w:position w:val="0"/>
+          <w:sz w:val="22"/>
+          <w:shd w:fill="auto" w:val="clear"/>
+        </w:rPr>
+      </w:pPr>
+      <w:r>
+        <w:rPr>
+          <w:rFonts w:ascii="Calibri" w:hAnsi="Calibri" w:cs="Calibri" w:eastAsia="Calibri"/>
+          <w:color w:val="auto"/>
+          <w:spacing w:val="0"/>
+          <w:position w:val="0"/>
+          <w:sz w:val="22"/>
+          <w:shd w:fill="auto" w:val="clear"/>
+        </w:rPr>
+        <w:t xml:space="preserve">    { path: '/login', component: Login },</w:t>
+      </w:r>
+    </w:p>
+    <w:p>
+      <w:pPr>
+        <w:spacing w:before="0" w:after="200" w:line="240"/>
+        <w:ind w:right="0" w:left="0" w:firstLine="0"/>
+        <w:jc w:val="left"/>
+        <w:rPr>
+          <w:rFonts w:ascii="Calibri" w:hAnsi="Calibri" w:cs="Calibri" w:eastAsia="Calibri"/>
+          <w:color w:val="auto"/>
+          <w:spacing w:val="0"/>
+          <w:position w:val="0"/>
+          <w:sz w:val="22"/>
+          <w:shd w:fill="auto" w:val="clear"/>
+        </w:rPr>
+      </w:pPr>
+      <w:r>
+        <w:rPr>
+          <w:rFonts w:ascii="Calibri" w:hAnsi="Calibri" w:cs="Calibri" w:eastAsia="Calibri"/>
+          <w:color w:val="auto"/>
+          <w:spacing w:val="0"/>
+          <w:position w:val="0"/>
+          <w:sz w:val="22"/>
+          <w:shd w:fill="auto" w:val="clear"/>
+        </w:rPr>
+        <w:t xml:space="preserve">    { path: '/create-user', component: CreateUser }</w:t>
+      </w:r>
+    </w:p>
+    <w:p>
+      <w:pPr>
+        <w:spacing w:before="0" w:after="200" w:line="240"/>
+        <w:ind w:right="0" w:left="0" w:firstLine="0"/>
+        <w:jc w:val="left"/>
+        <w:rPr>
+          <w:rFonts w:ascii="Calibri" w:hAnsi="Calibri" w:cs="Calibri" w:eastAsia="Calibri"/>
+          <w:color w:val="auto"/>
+          <w:spacing w:val="0"/>
+          <w:position w:val="0"/>
+          <w:sz w:val="22"/>
+          <w:shd w:fill="auto" w:val="clear"/>
+        </w:rPr>
+      </w:pPr>
+      <w:r>
+        <w:rPr>
+          <w:rFonts w:ascii="Calibri" w:hAnsi="Calibri" w:cs="Calibri" w:eastAsia="Calibri"/>
+          <w:color w:val="auto"/>
+          <w:spacing w:val="0"/>
+          <w:position w:val="0"/>
+          <w:sz w:val="22"/>
+          <w:shd w:fill="auto" w:val="clear"/>
+        </w:rPr>
+        <w:t xml:space="preserve">  ]</w:t>
+      </w:r>
+    </w:p>
+    <w:p>
+      <w:pPr>
+        <w:spacing w:before="0" w:after="200" w:line="240"/>
+        <w:ind w:right="0" w:left="0" w:firstLine="0"/>
+        <w:jc w:val="left"/>
+        <w:rPr>
+          <w:rFonts w:ascii="Calibri" w:hAnsi="Calibri" w:cs="Calibri" w:eastAsia="Calibri"/>
+          <w:color w:val="auto"/>
+          <w:spacing w:val="0"/>
+          <w:position w:val="0"/>
+          <w:sz w:val="22"/>
+          <w:shd w:fill="auto" w:val="clear"/>
+        </w:rPr>
+      </w:pPr>
+      <w:r>
+        <w:rPr>
+          <w:rFonts w:ascii="Calibri" w:hAnsi="Calibri" w:cs="Calibri" w:eastAsia="Calibri"/>
+          <w:color w:val="auto"/>
+          <w:spacing w:val="0"/>
+          <w:position w:val="0"/>
+          <w:sz w:val="22"/>
+          <w:shd w:fill="auto" w:val="clear"/>
+        </w:rPr>
+        <w:t xml:space="preserve">});</w:t>
+      </w:r>
+    </w:p>
+    <w:p>
+      <w:pPr>
+        <w:spacing w:before="0" w:after="200" w:line="240"/>
+        <w:ind w:right="0" w:left="0" w:firstLine="0"/>
+        <w:jc w:val="left"/>
+        <w:rPr>
+          <w:rFonts w:ascii="Calibri" w:hAnsi="Calibri" w:cs="Calibri" w:eastAsia="Calibri"/>
+          <w:color w:val="auto"/>
+          <w:spacing w:val="0"/>
+          <w:position w:val="0"/>
+          <w:sz w:val="22"/>
+          <w:shd w:fill="auto" w:val="clear"/>
+        </w:rPr>
+      </w:pPr>
+    </w:p>
+    <w:p>
+      <w:pPr>
+        <w:spacing w:before="0" w:after="200" w:line="240"/>
+        <w:ind w:right="0" w:left="0" w:firstLine="0"/>
+        <w:jc w:val="left"/>
+        <w:rPr>
+          <w:rFonts w:ascii="Calibri" w:hAnsi="Calibri" w:cs="Calibri" w:eastAsia="Calibri"/>
+          <w:color w:val="auto"/>
+          <w:spacing w:val="0"/>
+          <w:position w:val="0"/>
+          <w:sz w:val="22"/>
+          <w:shd w:fill="auto" w:val="clear"/>
+        </w:rPr>
+      </w:pPr>
+      <w:r>
+        <w:rPr>
+          <w:rFonts w:ascii="Calibri" w:hAnsi="Calibri" w:cs="Calibri" w:eastAsia="Calibri"/>
+          <w:color w:val="auto"/>
+          <w:spacing w:val="0"/>
+          <w:position w:val="0"/>
+          <w:sz w:val="22"/>
+          <w:shd w:fill="auto" w:val="clear"/>
+        </w:rPr>
+        <w:t xml:space="preserve">Step 7: Create the Pages</w:t>
+      </w:r>
+    </w:p>
+    <w:p>
+      <w:pPr>
+        <w:spacing w:before="0" w:after="200" w:line="240"/>
+        <w:ind w:right="0" w:left="0" w:firstLine="0"/>
+        <w:jc w:val="left"/>
+        <w:rPr>
+          <w:rFonts w:ascii="Calibri" w:hAnsi="Calibri" w:cs="Calibri" w:eastAsia="Calibri"/>
+          <w:color w:val="auto"/>
+          <w:spacing w:val="0"/>
+          <w:position w:val="0"/>
+          <w:sz w:val="22"/>
+          <w:shd w:fill="auto" w:val="clear"/>
+        </w:rPr>
+      </w:pPr>
+      <w:r>
+        <w:rPr>
+          <w:rFonts w:ascii="Calibri" w:hAnsi="Calibri" w:cs="Calibri" w:eastAsia="Calibri"/>
+          <w:color w:val="auto"/>
+          <w:spacing w:val="0"/>
+          <w:position w:val="0"/>
+          <w:sz w:val="22"/>
+          <w:shd w:fill="auto" w:val="clear"/>
+        </w:rPr>
+        <w:t xml:space="preserve">Home.vue</w:t>
+      </w:r>
+    </w:p>
+    <w:p>
+      <w:pPr>
+        <w:spacing w:before="0" w:after="200" w:line="240"/>
+        <w:ind w:right="0" w:left="0" w:firstLine="0"/>
+        <w:jc w:val="left"/>
+        <w:rPr>
+          <w:rFonts w:ascii="Calibri" w:hAnsi="Calibri" w:cs="Calibri" w:eastAsia="Calibri"/>
+          <w:color w:val="auto"/>
+          <w:spacing w:val="0"/>
+          <w:position w:val="0"/>
+          <w:sz w:val="22"/>
+          <w:shd w:fill="auto" w:val="clear"/>
+        </w:rPr>
+      </w:pPr>
+    </w:p>
+    <w:p>
+      <w:pPr>
+        <w:spacing w:before="0" w:after="200" w:line="240"/>
+        <w:ind w:right="0" w:left="0" w:firstLine="0"/>
+        <w:jc w:val="left"/>
+        <w:rPr>
+          <w:rFonts w:ascii="Calibri" w:hAnsi="Calibri" w:cs="Calibri" w:eastAsia="Calibri"/>
+          <w:color w:val="auto"/>
+          <w:spacing w:val="0"/>
+          <w:position w:val="0"/>
+          <w:sz w:val="22"/>
+          <w:shd w:fill="auto" w:val="clear"/>
+        </w:rPr>
+      </w:pPr>
+    </w:p>
+    <w:p>
+      <w:pPr>
+        <w:spacing w:before="0" w:after="200" w:line="240"/>
+        <w:ind w:right="0" w:left="0" w:firstLine="0"/>
+        <w:jc w:val="left"/>
+        <w:rPr>
+          <w:rFonts w:ascii="Calibri" w:hAnsi="Calibri" w:cs="Calibri" w:eastAsia="Calibri"/>
+          <w:color w:val="auto"/>
+          <w:spacing w:val="0"/>
+          <w:position w:val="0"/>
+          <w:sz w:val="22"/>
+          <w:shd w:fill="auto" w:val="clear"/>
+        </w:rPr>
+      </w:pPr>
+    </w:p>
+    <w:p>
+      <w:pPr>
+        <w:spacing w:before="0" w:after="200" w:line="240"/>
+        <w:ind w:right="0" w:left="0" w:firstLine="0"/>
+        <w:jc w:val="left"/>
+        <w:rPr>
+          <w:rFonts w:ascii="Calibri" w:hAnsi="Calibri" w:cs="Calibri" w:eastAsia="Calibri"/>
+          <w:color w:val="auto"/>
+          <w:spacing w:val="0"/>
+          <w:position w:val="0"/>
+          <w:sz w:val="22"/>
+          <w:shd w:fill="auto" w:val="clear"/>
+        </w:rPr>
+      </w:pPr>
     </w:p>
     <w:p>
       <w:pPr>

</xml_diff>